<commit_message>
Docs: Add information to CP2
Checkpoint 2 document has been updated, but it is incomplete.
</commit_message>
<xml_diff>
--- a/project_docs/15618-Project-checkpoint2.docx
+++ b/project_docs/15618-Project-checkpoint2.docx
@@ -257,28 +257,7 @@
           <w:rFonts w:asciiTheme="majorHAnsi" w:eastAsia="Times New Roman" w:hAnsiTheme="majorHAnsi" w:cstheme="majorHAnsi"/>
           <w:color w:val="000000"/>
         </w:rPr>
-        <w:t>At this point, we have</w:t>
-      </w:r>
-      <w:r>
-        <w:rPr>
-          <w:rFonts w:asciiTheme="majorHAnsi" w:eastAsia="Times New Roman" w:hAnsiTheme="majorHAnsi" w:cstheme="majorHAnsi"/>
-          <w:color w:val="000000"/>
-        </w:rPr>
-        <w:t xml:space="preserve"> compared and </w:t>
-      </w:r>
-      <w:r>
-        <w:rPr>
-          <w:rFonts w:asciiTheme="majorHAnsi" w:eastAsia="Times New Roman" w:hAnsiTheme="majorHAnsi" w:cstheme="majorHAnsi"/>
-          <w:color w:val="000000"/>
-        </w:rPr>
-        <w:t xml:space="preserve">performed preliminary analysis on </w:t>
-      </w:r>
-      <w:r>
-        <w:rPr>
-          <w:rFonts w:asciiTheme="majorHAnsi" w:eastAsia="Times New Roman" w:hAnsiTheme="majorHAnsi" w:cstheme="majorHAnsi"/>
-          <w:color w:val="000000"/>
-        </w:rPr>
-        <w:t>the multithreading performance on a simple load imbalance workload (</w:t>
+        <w:t xml:space="preserve">We have completed benchmarking </w:t>
       </w:r>
       <w:r>
         <w:rPr>
@@ -292,14 +271,49 @@
           <w:rFonts w:asciiTheme="majorHAnsi" w:eastAsia="Times New Roman" w:hAnsiTheme="majorHAnsi" w:cstheme="majorHAnsi"/>
           <w:color w:val="000000"/>
         </w:rPr>
-        <w:t xml:space="preserve">andelbrot) utilizing </w:t>
-      </w:r>
-      <w:r>
-        <w:rPr>
-          <w:rFonts w:asciiTheme="majorHAnsi" w:eastAsia="Times New Roman" w:hAnsiTheme="majorHAnsi" w:cstheme="majorHAnsi"/>
-          <w:color w:val="000000"/>
-        </w:rPr>
-        <w:t>two multithreading libraries, Rayon and Crossbeam, which are implemented specifically for Rust to that of OpenMP implementation for C++.</w:t>
+        <w:t xml:space="preserve">atrix </w:t>
+      </w:r>
+      <w:r>
+        <w:rPr>
+          <w:rFonts w:asciiTheme="majorHAnsi" w:eastAsia="Times New Roman" w:hAnsiTheme="majorHAnsi" w:cstheme="majorHAnsi"/>
+          <w:color w:val="000000"/>
+        </w:rPr>
+        <w:t>M</w:t>
+      </w:r>
+      <w:r>
+        <w:rPr>
+          <w:rFonts w:asciiTheme="majorHAnsi" w:eastAsia="Times New Roman" w:hAnsiTheme="majorHAnsi" w:cstheme="majorHAnsi"/>
+          <w:color w:val="000000"/>
+        </w:rPr>
+        <w:t xml:space="preserve">ultiplication and </w:t>
+      </w:r>
+      <w:r>
+        <w:rPr>
+          <w:rFonts w:asciiTheme="majorHAnsi" w:eastAsia="Times New Roman" w:hAnsiTheme="majorHAnsi" w:cstheme="majorHAnsi"/>
+          <w:color w:val="000000"/>
+        </w:rPr>
+        <w:t>S</w:t>
+      </w:r>
+      <w:r>
+        <w:rPr>
+          <w:rFonts w:asciiTheme="majorHAnsi" w:eastAsia="Times New Roman" w:hAnsiTheme="majorHAnsi" w:cstheme="majorHAnsi"/>
+          <w:color w:val="000000"/>
+        </w:rPr>
+        <w:t xml:space="preserve">table-unstable </w:t>
+      </w:r>
+      <w:r>
+        <w:rPr>
+          <w:rFonts w:asciiTheme="majorHAnsi" w:eastAsia="Times New Roman" w:hAnsiTheme="majorHAnsi" w:cstheme="majorHAnsi"/>
+          <w:color w:val="000000"/>
+        </w:rPr>
+        <w:t>S</w:t>
+      </w:r>
+      <w:r>
+        <w:rPr>
+          <w:rFonts w:asciiTheme="majorHAnsi" w:eastAsia="Times New Roman" w:hAnsiTheme="majorHAnsi" w:cstheme="majorHAnsi"/>
+          <w:color w:val="000000"/>
+        </w:rPr>
+        <w:t>orting.</w:t>
       </w:r>
       <w:r>
         <w:rPr>
@@ -307,6 +321,13 @@
           <w:color w:val="000000"/>
         </w:rPr>
         <w:t xml:space="preserve"> </w:t>
+      </w:r>
+      <w:r>
+        <w:rPr>
+          <w:rFonts w:asciiTheme="majorHAnsi" w:eastAsia="Times New Roman" w:hAnsiTheme="majorHAnsi" w:cstheme="majorHAnsi"/>
+          <w:color w:val="000000"/>
+        </w:rPr>
+        <w:t xml:space="preserve">In Matrix multiplication, we almost got the same performance in OpenMP and Rayon, but Rayon gave a better speed up climb with increasing number of threads, hinting us about load division. More insights will be provided at the end of the project.  </w:t>
       </w:r>
     </w:p>
     <w:p>
@@ -403,200 +424,6 @@
           <w:rFonts w:asciiTheme="majorHAnsi" w:eastAsia="Times New Roman" w:hAnsiTheme="majorHAnsi" w:cstheme="majorHAnsi"/>
         </w:rPr>
       </w:pPr>
-      <w:r>
-        <w:rPr>
-          <w:rFonts w:asciiTheme="majorHAnsi" w:eastAsia="Times New Roman" w:hAnsiTheme="majorHAnsi" w:cstheme="majorHAnsi"/>
-          <w:color w:val="000000"/>
-          <w:sz w:val="22"/>
-          <w:szCs w:val="22"/>
-        </w:rPr>
-        <w:t xml:space="preserve">We were successfully able to implement multithreaded version of Mandelbrot using OpenMP in C++ and using both Crossbeam and Rayon in Rust. </w:t>
-      </w:r>
-      <w:r>
-        <w:rPr>
-          <w:rFonts w:asciiTheme="majorHAnsi" w:eastAsia="Times New Roman" w:hAnsiTheme="majorHAnsi" w:cstheme="majorHAnsi"/>
-          <w:color w:val="000000"/>
-          <w:sz w:val="22"/>
-          <w:szCs w:val="22"/>
-        </w:rPr>
-        <w:t>We have finished the implementation of serial version of Matrix multiplication in Rust as well.</w:t>
-      </w:r>
-      <w:r>
-        <w:rPr>
-          <w:rFonts w:asciiTheme="majorHAnsi" w:eastAsia="Times New Roman" w:hAnsiTheme="majorHAnsi" w:cstheme="majorHAnsi"/>
-        </w:rPr>
-        <w:t xml:space="preserve"> </w:t>
-      </w:r>
-      <w:r>
-        <w:rPr>
-          <w:rFonts w:asciiTheme="majorHAnsi" w:eastAsia="Times New Roman" w:hAnsiTheme="majorHAnsi" w:cstheme="majorHAnsi"/>
-          <w:color w:val="000000"/>
-          <w:sz w:val="22"/>
-          <w:szCs w:val="22"/>
-        </w:rPr>
-        <w:t xml:space="preserve">We initially had some issues with the </w:t>
-      </w:r>
-      <w:r>
-        <w:rPr>
-          <w:rFonts w:asciiTheme="majorHAnsi" w:eastAsia="Times New Roman" w:hAnsiTheme="majorHAnsi" w:cstheme="majorHAnsi"/>
-          <w:color w:val="000000"/>
-          <w:sz w:val="22"/>
-          <w:szCs w:val="22"/>
-        </w:rPr>
-        <w:t xml:space="preserve">non-standard version </w:t>
-      </w:r>
-      <w:r>
-        <w:rPr>
-          <w:rFonts w:asciiTheme="majorHAnsi" w:eastAsia="Times New Roman" w:hAnsiTheme="majorHAnsi" w:cstheme="majorHAnsi"/>
-          <w:color w:val="000000"/>
-          <w:sz w:val="22"/>
-          <w:szCs w:val="22"/>
-        </w:rPr>
-        <w:t>of Rust installed on the GHC machines. Therefore, we had to</w:t>
-      </w:r>
-      <w:r>
-        <w:rPr>
-          <w:rFonts w:asciiTheme="majorHAnsi" w:eastAsia="Times New Roman" w:hAnsiTheme="majorHAnsi" w:cstheme="majorHAnsi"/>
-          <w:color w:val="000000"/>
-          <w:sz w:val="22"/>
-          <w:szCs w:val="22"/>
-        </w:rPr>
-        <w:t xml:space="preserve"> resort to</w:t>
-      </w:r>
-      <w:r>
-        <w:rPr>
-          <w:rFonts w:asciiTheme="majorHAnsi" w:eastAsia="Times New Roman" w:hAnsiTheme="majorHAnsi" w:cstheme="majorHAnsi"/>
-          <w:color w:val="000000"/>
-          <w:sz w:val="22"/>
-          <w:szCs w:val="22"/>
-        </w:rPr>
-        <w:t xml:space="preserve"> </w:t>
-      </w:r>
-      <w:r>
-        <w:rPr>
-          <w:rFonts w:asciiTheme="majorHAnsi" w:eastAsia="Times New Roman" w:hAnsiTheme="majorHAnsi" w:cstheme="majorHAnsi"/>
-          <w:color w:val="000000"/>
-          <w:sz w:val="22"/>
-          <w:szCs w:val="22"/>
-        </w:rPr>
-        <w:t>cross</w:t>
-      </w:r>
-      <w:r>
-        <w:rPr>
-          <w:rFonts w:asciiTheme="majorHAnsi" w:eastAsia="Times New Roman" w:hAnsiTheme="majorHAnsi" w:cstheme="majorHAnsi"/>
-          <w:color w:val="000000"/>
-          <w:sz w:val="22"/>
-          <w:szCs w:val="22"/>
-        </w:rPr>
-        <w:t>-</w:t>
-      </w:r>
-      <w:r>
-        <w:rPr>
-          <w:rFonts w:asciiTheme="majorHAnsi" w:eastAsia="Times New Roman" w:hAnsiTheme="majorHAnsi" w:cstheme="majorHAnsi"/>
-          <w:color w:val="000000"/>
-          <w:sz w:val="22"/>
-          <w:szCs w:val="22"/>
-        </w:rPr>
-        <w:t>compil</w:t>
-      </w:r>
-      <w:r>
-        <w:rPr>
-          <w:rFonts w:asciiTheme="majorHAnsi" w:eastAsia="Times New Roman" w:hAnsiTheme="majorHAnsi" w:cstheme="majorHAnsi"/>
-          <w:color w:val="000000"/>
-          <w:sz w:val="22"/>
-          <w:szCs w:val="22"/>
-        </w:rPr>
-        <w:t>ation of</w:t>
-      </w:r>
-      <w:r>
-        <w:rPr>
-          <w:rFonts w:asciiTheme="majorHAnsi" w:eastAsia="Times New Roman" w:hAnsiTheme="majorHAnsi" w:cstheme="majorHAnsi"/>
-          <w:color w:val="000000"/>
-          <w:sz w:val="22"/>
-          <w:szCs w:val="22"/>
-        </w:rPr>
-        <w:t xml:space="preserve"> the code written in Rust</w:t>
-      </w:r>
-    </w:p>
-    <w:p>
-      <w:pPr>
-        <w:rPr>
-          <w:rFonts w:asciiTheme="majorHAnsi" w:eastAsia="Times New Roman" w:hAnsiTheme="majorHAnsi" w:cstheme="majorHAnsi"/>
-        </w:rPr>
-      </w:pPr>
-    </w:p>
-    <w:p>
-      <w:pPr>
-        <w:jc w:val="both"/>
-        <w:rPr>
-          <w:rFonts w:asciiTheme="majorHAnsi" w:eastAsia="Times New Roman" w:hAnsiTheme="majorHAnsi" w:cstheme="majorHAnsi"/>
-          <w:color w:val="000000"/>
-          <w:sz w:val="22"/>
-          <w:szCs w:val="22"/>
-        </w:rPr>
-      </w:pPr>
-      <w:r>
-        <w:rPr>
-          <w:rFonts w:asciiTheme="majorHAnsi" w:eastAsia="Times New Roman" w:hAnsiTheme="majorHAnsi" w:cstheme="majorHAnsi"/>
-          <w:color w:val="000000"/>
-          <w:sz w:val="22"/>
-          <w:szCs w:val="22"/>
-        </w:rPr>
-        <w:t>After overcoming the learning curve of Rust, w</w:t>
-      </w:r>
-      <w:r>
-        <w:rPr>
-          <w:rFonts w:asciiTheme="majorHAnsi" w:eastAsia="Times New Roman" w:hAnsiTheme="majorHAnsi" w:cstheme="majorHAnsi"/>
-          <w:color w:val="000000"/>
-          <w:sz w:val="22"/>
-          <w:szCs w:val="22"/>
-        </w:rPr>
-        <w:t>e started out by implementing a serial version of Mandelbrot. We took an object dump of the C++ and Rust code to make sure that they are using the same assembly instruction</w:t>
-      </w:r>
-      <w:r>
-        <w:rPr>
-          <w:rFonts w:asciiTheme="majorHAnsi" w:eastAsia="Times New Roman" w:hAnsiTheme="majorHAnsi" w:cstheme="majorHAnsi"/>
-          <w:color w:val="000000"/>
-          <w:sz w:val="22"/>
-          <w:szCs w:val="22"/>
-        </w:rPr>
-        <w:t>s</w:t>
-      </w:r>
-      <w:r>
-        <w:rPr>
-          <w:rFonts w:asciiTheme="majorHAnsi" w:eastAsia="Times New Roman" w:hAnsiTheme="majorHAnsi" w:cstheme="majorHAnsi"/>
-          <w:color w:val="000000"/>
-          <w:sz w:val="22"/>
-          <w:szCs w:val="22"/>
-        </w:rPr>
-        <w:t xml:space="preserve"> and that one version of the code had no unfair advantage over the other. After establishing our baseline, we implemented the multithreaded versions of the code in 2 styles. In one version, we ran the threads parallel over the rows and in the other version, we ran the threads parallel over the pixels of the image. </w:t>
-      </w:r>
-      <w:r>
-        <w:rPr>
-          <w:rFonts w:asciiTheme="majorHAnsi" w:eastAsia="Times New Roman" w:hAnsiTheme="majorHAnsi" w:cstheme="majorHAnsi"/>
-          <w:color w:val="000000"/>
-          <w:sz w:val="22"/>
-          <w:szCs w:val="22"/>
-        </w:rPr>
-        <w:t xml:space="preserve">We performed analysis by varying the number of threads from 2, 4, 6, 8, 12 to 16 on the GHC machines. Additionally, we ran experiments by spawning just a single thread to quantify the overhead of thread creation for both Rayon and OpenMP adding timing code </w:t>
-      </w:r>
-      <w:r>
-        <w:rPr>
-          <w:rFonts w:asciiTheme="majorHAnsi" w:eastAsia="Times New Roman" w:hAnsiTheme="majorHAnsi" w:cstheme="majorHAnsi"/>
-          <w:color w:val="000000"/>
-          <w:sz w:val="22"/>
-          <w:szCs w:val="22"/>
-        </w:rPr>
-        <w:t xml:space="preserve">for profiling. </w:t>
-      </w:r>
-    </w:p>
-    <w:p>
-      <w:pPr>
-        <w:jc w:val="both"/>
-        <w:rPr>
-          <w:rFonts w:asciiTheme="majorHAnsi" w:eastAsia="Times New Roman" w:hAnsiTheme="majorHAnsi" w:cstheme="majorHAnsi"/>
-        </w:rPr>
-      </w:pPr>
     </w:p>
     <w:p>
       <w:pPr>
@@ -695,7 +522,16 @@
           <w:sz w:val="22"/>
           <w:szCs w:val="22"/>
         </w:rPr>
-        <w:t>The progress made so far is according to the schedule proposed earlier and we would not be making any adjustments to the original schedule and project goals.</w:t>
+        <w:t>The progress is as per schedule with the completion of Matrix Multiplication Benchmark and Stable-Unstable sorting benchmark</w:t>
+      </w:r>
+      <w:r>
+        <w:rPr>
+          <w:rFonts w:asciiTheme="majorHAnsi" w:eastAsia="Times New Roman" w:hAnsiTheme="majorHAnsi" w:cstheme="majorHAnsi"/>
+          <w:color w:val="000000"/>
+          <w:sz w:val="22"/>
+          <w:szCs w:val="22"/>
+        </w:rPr>
+        <w:t>.</w:t>
       </w:r>
     </w:p>
     <w:p>
@@ -726,83 +562,116 @@
           <w:sz w:val="22"/>
           <w:szCs w:val="22"/>
         </w:rPr>
-        <w:t xml:space="preserve">We have finished benchmarking of Mandelbrot using OpenMP, Rayon and Crossbeam. We have also started the implementation of Matrix multiplication for both languages. Since we have overcome the learning curve of Rust and have written the testing scripts already, we should be able to make faster progress with other benchmarks. </w:t>
-      </w:r>
-      <w:r>
-        <w:rPr>
-          <w:rFonts w:asciiTheme="majorHAnsi" w:eastAsia="Times New Roman" w:hAnsiTheme="majorHAnsi" w:cstheme="majorHAnsi"/>
-          <w:color w:val="000000"/>
-          <w:sz w:val="22"/>
-          <w:szCs w:val="22"/>
+        <w:t xml:space="preserve">We have finished benchmarking </w:t>
+      </w:r>
+      <w:r>
+        <w:rPr>
+          <w:rFonts w:asciiTheme="majorHAnsi" w:eastAsia="Times New Roman" w:hAnsiTheme="majorHAnsi" w:cstheme="majorHAnsi"/>
+          <w:color w:val="000000"/>
+          <w:sz w:val="22"/>
+          <w:szCs w:val="22"/>
+        </w:rPr>
+        <w:t>Matrix Multiplication and Stable-unstable Sorting</w:t>
+      </w:r>
+      <w:r>
+        <w:rPr>
+          <w:rFonts w:asciiTheme="majorHAnsi" w:eastAsia="Times New Roman" w:hAnsiTheme="majorHAnsi" w:cstheme="majorHAnsi"/>
+          <w:color w:val="000000"/>
+          <w:sz w:val="22"/>
+          <w:szCs w:val="22"/>
+        </w:rPr>
+        <w:t xml:space="preserve">. </w:t>
+      </w:r>
+      <w:r>
+        <w:rPr>
+          <w:rFonts w:asciiTheme="majorHAnsi" w:eastAsia="Times New Roman" w:hAnsiTheme="majorHAnsi" w:cstheme="majorHAnsi"/>
+          <w:color w:val="000000"/>
+          <w:sz w:val="22"/>
+          <w:szCs w:val="22"/>
+        </w:rPr>
+        <w:t xml:space="preserve">We have benchmarks for different matrix sizes and array elements size for both Rayon and OpenMP. As mentioned previously we are going to perform analysis this week with addition of </w:t>
+      </w:r>
+      <w:r>
+        <w:rPr>
+          <w:rFonts w:asciiTheme="majorHAnsi" w:eastAsia="Times New Roman" w:hAnsiTheme="majorHAnsi" w:cstheme="majorHAnsi"/>
+          <w:color w:val="000000"/>
+          <w:sz w:val="22"/>
+          <w:szCs w:val="22"/>
+        </w:rPr>
+        <w:t xml:space="preserve">one more benchmark. </w:t>
+      </w:r>
+    </w:p>
+    <w:p>
+      <w:pPr>
+        <w:jc w:val="both"/>
+        <w:rPr>
+          <w:rFonts w:asciiTheme="majorHAnsi" w:eastAsia="Times New Roman" w:hAnsiTheme="majorHAnsi" w:cstheme="majorHAnsi"/>
+          <w:color w:val="000000"/>
+          <w:sz w:val="22"/>
+          <w:szCs w:val="22"/>
+        </w:rPr>
+      </w:pPr>
+    </w:p>
+    <w:p>
+      <w:pPr>
+        <w:jc w:val="both"/>
+        <w:rPr>
+          <w:rFonts w:asciiTheme="majorHAnsi" w:eastAsia="Times New Roman" w:hAnsiTheme="majorHAnsi" w:cstheme="majorHAnsi"/>
+          <w:color w:val="000000"/>
+          <w:sz w:val="22"/>
+          <w:szCs w:val="22"/>
+        </w:rPr>
+      </w:pPr>
+      <w:r>
+        <w:rPr>
+          <w:rFonts w:asciiTheme="majorHAnsi" w:eastAsia="Times New Roman" w:hAnsiTheme="majorHAnsi" w:cstheme="majorHAnsi"/>
+          <w:color w:val="000000"/>
+          <w:sz w:val="22"/>
+          <w:szCs w:val="22"/>
+        </w:rPr>
+        <w:t xml:space="preserve">We are not performing the Fibonacci benchmark as we have already implemented it and we are facing stack overflow issues. We will instead compare the reduction functionality between OpenMP and Rayon. </w:t>
+      </w:r>
+    </w:p>
+    <w:p>
+      <w:pPr>
+        <w:jc w:val="both"/>
+        <w:rPr>
+          <w:rFonts w:asciiTheme="majorHAnsi" w:eastAsia="Times New Roman" w:hAnsiTheme="majorHAnsi" w:cstheme="majorHAnsi"/>
+          <w:color w:val="000000"/>
+          <w:sz w:val="22"/>
+          <w:szCs w:val="22"/>
+        </w:rPr>
+      </w:pPr>
+    </w:p>
+    <w:p>
+      <w:pPr>
+        <w:pStyle w:val="Title"/>
+        <w:rPr>
+          <w:rFonts w:eastAsia="Times New Roman"/>
+        </w:rPr>
+      </w:pPr>
+      <w:r>
+        <w:rPr>
+          <w:rFonts w:eastAsia="Times New Roman" w:cstheme="majorHAnsi"/>
+          <w:noProof/>
+          <w:color w:val="000000"/>
+          <w:sz w:val="32"/>
+          <w:szCs w:val="32"/>
         </w:rPr>
         <w:lastRenderedPageBreak/>
-        <w:t>Towards the final week we want to spare more time to perform deeper analysis on the results obtained and learn some of the behavior of Rayon</w:t>
-      </w:r>
-      <w:r>
-        <w:rPr>
-          <w:rFonts w:asciiTheme="majorHAnsi" w:eastAsia="Times New Roman" w:hAnsiTheme="majorHAnsi" w:cstheme="majorHAnsi"/>
-          <w:color w:val="000000"/>
-          <w:sz w:val="22"/>
-          <w:szCs w:val="22"/>
-        </w:rPr>
-        <w:t>.</w:t>
-      </w:r>
-    </w:p>
-    <w:p>
-      <w:pPr>
-        <w:jc w:val="both"/>
-        <w:rPr>
-          <w:rFonts w:asciiTheme="majorHAnsi" w:eastAsia="Times New Roman" w:hAnsiTheme="majorHAnsi" w:cstheme="majorHAnsi"/>
-          <w:color w:val="000000"/>
-          <w:sz w:val="22"/>
-          <w:szCs w:val="22"/>
-        </w:rPr>
-      </w:pPr>
-    </w:p>
-    <w:p>
-      <w:pPr>
-        <w:pStyle w:val="Title"/>
-        <w:rPr>
-          <w:rFonts w:eastAsia="Times New Roman"/>
-        </w:rPr>
-      </w:pPr>
-      <w:r>
-        <w:rPr>
-          <w:rFonts w:eastAsia="Times New Roman"/>
-        </w:rPr>
-        <w:t>Preliminary Results</w:t>
-      </w:r>
-    </w:p>
-    <w:p>
-      <w:r>
-        <w:rPr>
-          <w:rFonts w:ascii="Arial" w:eastAsia="Times New Roman" w:hAnsi="Arial" w:cs="Arial"/>
-          <w:noProof/>
-          <w:color w:val="000000"/>
-          <w:sz w:val="22"/>
-          <w:szCs w:val="22"/>
-        </w:rPr>
         <w:drawing>
-          <wp:anchor distT="0" distB="0" distL="114300" distR="114300" simplePos="0" relativeHeight="251672576" behindDoc="0" locked="0" layoutInCell="1" allowOverlap="1" wp14:anchorId="7A81BA20" wp14:editId="1E1E3109">
+          <wp:anchor distT="0" distB="0" distL="114300" distR="114300" simplePos="0" relativeHeight="251678720" behindDoc="0" locked="0" layoutInCell="1" allowOverlap="1" wp14:anchorId="336FE884" wp14:editId="694C89BF">
             <wp:simplePos x="0" y="0"/>
             <wp:positionH relativeFrom="column">
-              <wp:posOffset>1905</wp:posOffset>
+              <wp:posOffset>2540</wp:posOffset>
             </wp:positionH>
             <wp:positionV relativeFrom="paragraph">
-              <wp:posOffset>328930</wp:posOffset>
+              <wp:posOffset>617855</wp:posOffset>
             </wp:positionV>
-            <wp:extent cx="3154045" cy="1995805"/>
-            <wp:effectExtent l="0" t="0" r="0" b="0"/>
-            <wp:wrapThrough wrapText="bothSides">
-              <wp:wrapPolygon edited="0">
-                <wp:start x="0" y="0"/>
-                <wp:lineTo x="0" y="21442"/>
-                <wp:lineTo x="21483" y="21442"/>
-                <wp:lineTo x="21483" y="0"/>
-                <wp:lineTo x="0" y="0"/>
-              </wp:wrapPolygon>
-            </wp:wrapThrough>
-            <wp:docPr id="11" name="Picture 11" descr="https://lh6.googleusercontent.com/nciU8cITawXIgcLzI6IXOLKYLS0FEUamCKOsMTnBKYBKw3I_03JQdOtshjfcGwsAgHrfWVv7VVNpaJL-6pvXHgFNBCuyGtcKv4UDouTVZ3N-R0ePULlcH2qSlkCmmOqyMsdWD5N1"/>
+            <wp:extent cx="3139440" cy="1853565"/>
+            <wp:effectExtent l="0" t="0" r="0" b="635"/>
+            <wp:wrapTopAndBottom/>
+            <wp:docPr id="7" name="Picture 7" descr="/var/folders/7c/t86cfkds0_q3ymhc4t0l4pbr0000gn/T/com.microsoft.Word/Content.MSO/5B8090CD.tmp"/>
             <wp:cNvGraphicFramePr>
               <a:graphicFrameLocks xmlns:a="http://schemas.openxmlformats.org/drawingml/2006/main" noChangeAspect="1"/>
             </wp:cNvGraphicFramePr>
@@ -810,7 +679,7 @@
               <a:graphicData uri="http://schemas.openxmlformats.org/drawingml/2006/picture">
                 <pic:pic xmlns:pic="http://schemas.openxmlformats.org/drawingml/2006/picture">
                   <pic:nvPicPr>
-                    <pic:cNvPr id="0" name="Picture 1" descr="https://lh6.googleusercontent.com/nciU8cITawXIgcLzI6IXOLKYLS0FEUamCKOsMTnBKYBKw3I_03JQdOtshjfcGwsAgHrfWVv7VVNpaJL-6pvXHgFNBCuyGtcKv4UDouTVZ3N-R0ePULlcH2qSlkCmmOqyMsdWD5N1"/>
+                    <pic:cNvPr id="0" name="Picture 1" descr="/var/folders/7c/t86cfkds0_q3ymhc4t0l4pbr0000gn/T/com.microsoft.Word/Content.MSO/5B8090CD.tmp"/>
                     <pic:cNvPicPr>
                       <a:picLocks noChangeAspect="1" noChangeArrowheads="1"/>
                     </pic:cNvPicPr>
@@ -823,13 +692,13 @@
                         </a:ext>
                       </a:extLst>
                     </a:blip>
-                    <a:srcRect l="8914" t="8824" r="9699" b="5251"/>
+                    <a:srcRect l="2690" t="3954" r="1220" b="4316"/>
                     <a:stretch/>
                   </pic:blipFill>
                   <pic:spPr bwMode="auto">
                     <a:xfrm>
                       <a:off x="0" y="0"/>
-                      <a:ext cx="3154045" cy="1995805"/>
+                      <a:ext cx="3139440" cy="1853565"/>
                     </a:xfrm>
                     <a:prstGeom prst="rect">
                       <a:avLst/>
@@ -858,33 +727,34 @@
       </w:r>
       <w:r>
         <w:rPr>
-          <w:rFonts w:ascii="Arial" w:eastAsia="Times New Roman" w:hAnsi="Arial" w:cs="Arial"/>
+          <w:rFonts w:eastAsia="Times New Roman"/>
+        </w:rPr>
+        <w:t>Preliminary Results</w:t>
+      </w:r>
+    </w:p>
+    <w:p>
+      <w:pPr>
+        <w:rPr>
+          <w:rFonts w:ascii="Times New Roman" w:eastAsia="Times New Roman" w:hAnsi="Times New Roman" w:cs="Times New Roman"/>
+        </w:rPr>
+      </w:pPr>
+      <w:r>
+        <w:rPr>
           <w:noProof/>
-          <w:color w:val="000000"/>
-          <w:sz w:val="22"/>
-          <w:szCs w:val="22"/>
         </w:rPr>
         <w:drawing>
-          <wp:anchor distT="0" distB="0" distL="114300" distR="114300" simplePos="0" relativeHeight="251673600" behindDoc="0" locked="0" layoutInCell="1" allowOverlap="1" wp14:anchorId="40D5E51D" wp14:editId="5EB811BB">
+          <wp:anchor distT="0" distB="0" distL="114300" distR="114300" simplePos="0" relativeHeight="251679744" behindDoc="0" locked="0" layoutInCell="1" allowOverlap="1" wp14:anchorId="00578632" wp14:editId="3395D212">
             <wp:simplePos x="0" y="0"/>
             <wp:positionH relativeFrom="column">
-              <wp:posOffset>3290570</wp:posOffset>
+              <wp:posOffset>3296920</wp:posOffset>
             </wp:positionH>
             <wp:positionV relativeFrom="paragraph">
-              <wp:posOffset>278130</wp:posOffset>
+              <wp:posOffset>184150</wp:posOffset>
             </wp:positionV>
-            <wp:extent cx="3112135" cy="2046605"/>
-            <wp:effectExtent l="0" t="0" r="0" b="0"/>
-            <wp:wrapThrough wrapText="bothSides">
-              <wp:wrapPolygon edited="0">
-                <wp:start x="0" y="0"/>
-                <wp:lineTo x="0" y="21446"/>
-                <wp:lineTo x="21507" y="21446"/>
-                <wp:lineTo x="21507" y="0"/>
-                <wp:lineTo x="0" y="0"/>
-              </wp:wrapPolygon>
-            </wp:wrapThrough>
-            <wp:docPr id="12" name="Picture 12" descr="https://lh4.googleusercontent.com/9Oo2ApVgAwWQLw1yVxMEBQUtvdekrId_RJHHzFxeeMfGCITT6u6Gf0LoXHxRkwlUcOizYN6RbcB454p42YTm36N_156jz2VXAUPPCy-FRX2FqeZihyx88SgZ01SgQpwqO8AzJyyd"/>
+            <wp:extent cx="3163570" cy="1853565"/>
+            <wp:effectExtent l="0" t="0" r="0" b="635"/>
+            <wp:wrapTopAndBottom/>
+            <wp:docPr id="8" name="Picture 8" descr="/var/folders/7c/t86cfkds0_q3ymhc4t0l4pbr0000gn/T/com.microsoft.Word/Content.MSO/4A6F3756.tmp"/>
             <wp:cNvGraphicFramePr>
               <a:graphicFrameLocks xmlns:a="http://schemas.openxmlformats.org/drawingml/2006/main" noChangeAspect="1"/>
             </wp:cNvGraphicFramePr>
@@ -892,7 +762,7 @@
               <a:graphicData uri="http://schemas.openxmlformats.org/drawingml/2006/picture">
                 <pic:pic xmlns:pic="http://schemas.openxmlformats.org/drawingml/2006/picture">
                   <pic:nvPicPr>
-                    <pic:cNvPr id="0" name="Picture 3" descr="https://lh4.googleusercontent.com/9Oo2ApVgAwWQLw1yVxMEBQUtvdekrId_RJHHzFxeeMfGCITT6u6Gf0LoXHxRkwlUcOizYN6RbcB454p42YTm36N_156jz2VXAUPPCy-FRX2FqeZihyx88SgZ01SgQpwqO8AzJyyd"/>
+                    <pic:cNvPr id="0" name="Picture 3" descr="/var/folders/7c/t86cfkds0_q3ymhc4t0l4pbr0000gn/T/com.microsoft.Word/Content.MSO/4A6F3756.tmp"/>
                     <pic:cNvPicPr>
                       <a:picLocks noChangeAspect="1" noChangeArrowheads="1"/>
                     </pic:cNvPicPr>
@@ -905,13 +775,13 @@
                         </a:ext>
                       </a:extLst>
                     </a:blip>
-                    <a:srcRect l="8518" t="7730" r="9801" b="4413"/>
+                    <a:srcRect l="2741" t="4431" r="1761" b="5068"/>
                     <a:stretch/>
                   </pic:blipFill>
                   <pic:spPr bwMode="auto">
                     <a:xfrm>
                       <a:off x="0" y="0"/>
-                      <a:ext cx="3112135" cy="2046605"/>
+                      <a:ext cx="3163570" cy="1853565"/>
                     </a:xfrm>
                     <a:prstGeom prst="rect">
                       <a:avLst/>
@@ -946,7 +816,7 @@
         <mc:AlternateContent>
           <mc:Choice Requires="wps">
             <w:drawing>
-              <wp:anchor distT="0" distB="0" distL="114300" distR="114300" simplePos="0" relativeHeight="251671552" behindDoc="0" locked="0" layoutInCell="1" allowOverlap="1" wp14:anchorId="141C5BF5" wp14:editId="32D0FD59">
+              <wp:anchor distT="0" distB="0" distL="114300" distR="114300" simplePos="0" relativeHeight="251671552" behindDoc="0" locked="0" layoutInCell="1" allowOverlap="1" wp14:anchorId="141C5BF5" wp14:editId="2675C899">
                 <wp:simplePos x="0" y="0"/>
                 <wp:positionH relativeFrom="column">
                   <wp:posOffset>0</wp:posOffset>
@@ -995,7 +865,7 @@
           </mc:Choice>
           <mc:Fallback>
             <w:pict>
-              <v:line w14:anchorId="2A7B870F" id="Straight Connector 5" o:spid="_x0000_s1026" style="position:absolute;z-index:251671552;visibility:visible;mso-wrap-style:square;mso-wrap-distance-left:9pt;mso-wrap-distance-top:0;mso-wrap-distance-right:9pt;mso-wrap-distance-bottom:0;mso-position-horizontal:absolute;mso-position-horizontal-relative:text;mso-position-vertical:absolute;mso-position-vertical-relative:text" from="0,0" to="7in,0" o:gfxdata="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" strokecolor="#4472c4 [3204]" strokeweight=".5pt">
+              <v:line w14:anchorId="6541BAAD" id="Straight Connector 5" o:spid="_x0000_s1026" style="position:absolute;z-index:251671552;visibility:visible;mso-wrap-style:square;mso-wrap-distance-left:9pt;mso-wrap-distance-top:0;mso-wrap-distance-right:9pt;mso-wrap-distance-bottom:0;mso-position-horizontal:absolute;mso-position-horizontal-relative:text;mso-position-vertical:absolute;mso-position-vertical-relative:text" from="0,0" to="7in,0" o:gfxdata="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" strokecolor="#4472c4 [3204]" strokeweight=".5pt">
                 <v:stroke joinstyle="miter"/>
               </v:line>
             </w:pict>
@@ -1003,684 +873,92 @@
         </mc:AlternateContent>
       </w:r>
     </w:p>
-    <w:p>
-      <w:pPr>
-        <w:jc w:val="both"/>
-        <w:rPr>
-          <w:rFonts w:asciiTheme="majorHAnsi" w:eastAsia="Times New Roman" w:hAnsiTheme="majorHAnsi" w:cstheme="majorHAnsi"/>
-          <w:color w:val="000000"/>
-          <w:sz w:val="22"/>
-          <w:szCs w:val="22"/>
-        </w:rPr>
-      </w:pPr>
-      <w:r>
-        <w:rPr>
-          <w:rFonts w:asciiTheme="majorHAnsi" w:eastAsia="Times New Roman" w:hAnsiTheme="majorHAnsi" w:cstheme="majorHAnsi"/>
-          <w:color w:val="000000"/>
-          <w:sz w:val="22"/>
-          <w:szCs w:val="22"/>
+    <w:p/>
+    <w:p>
+      <w:pPr>
+        <w:rPr>
+          <w:sz w:val="28"/>
           <w:u w:val="single"/>
         </w:rPr>
-        <w:t>Figure 1:</w:t>
-      </w:r>
-      <w:r>
-        <w:rPr>
-          <w:rFonts w:asciiTheme="majorHAnsi" w:eastAsia="Times New Roman" w:hAnsiTheme="majorHAnsi" w:cstheme="majorHAnsi"/>
-          <w:color w:val="000000"/>
-          <w:sz w:val="22"/>
-          <w:szCs w:val="22"/>
-        </w:rPr>
-        <w:t xml:space="preserve"> Speedup obtained on different views of Mandelbrot implemented using OpenMP for C++ for (a) Threads running parallel over the pixels (b) Threads running parallel over rows of the image </w:t>
-      </w:r>
-      <w:r>
-        <w:rPr>
-          <w:rFonts w:asciiTheme="majorHAnsi" w:eastAsia="Times New Roman" w:hAnsiTheme="majorHAnsi" w:cstheme="majorHAnsi"/>
-          <w:color w:val="000000"/>
-          <w:sz w:val="22"/>
-          <w:szCs w:val="22"/>
-        </w:rPr>
-        <w:fldChar w:fldCharType="begin"/>
-      </w:r>
-      <w:r>
-        <w:rPr>
-          <w:rFonts w:asciiTheme="majorHAnsi" w:eastAsia="Times New Roman" w:hAnsiTheme="majorHAnsi" w:cstheme="majorHAnsi"/>
-          <w:color w:val="000000"/>
-          <w:sz w:val="22"/>
-          <w:szCs w:val="22"/>
-        </w:rPr>
-        <w:instrText xml:space="preserve"> INCLUDEPICTURE "https://lh4.googleusercontent.com/9Oo2ApVgAwWQLw1yVxMEBQUtvdekrId_RJHHzFxeeMfGCITT6u6Gf0LoXHxRkwlUcOizYN6RbcB454p42YTm36N_156jz2VXAUPPCy-FRX2FqeZihyx88SgZ01SgQpwqO8AzJyyd" \* MERGEFORMATINET </w:instrText>
-      </w:r>
-      <w:r>
-        <w:rPr>
-          <w:rFonts w:asciiTheme="majorHAnsi" w:eastAsia="Times New Roman" w:hAnsiTheme="majorHAnsi" w:cstheme="majorHAnsi"/>
-          <w:color w:val="000000"/>
-          <w:sz w:val="22"/>
-          <w:szCs w:val="22"/>
-        </w:rPr>
-        <w:fldChar w:fldCharType="end"/>
-      </w:r>
-    </w:p>
-    <w:p>
-      <w:pPr>
-        <w:rPr>
-          <w:rFonts w:ascii="Times New Roman" w:eastAsia="Times New Roman" w:hAnsi="Times New Roman" w:cs="Times New Roman"/>
-        </w:rPr>
-      </w:pPr>
-      <w:r>
-        <w:rPr>
-          <w:rFonts w:ascii="Arial" w:eastAsia="Times New Roman" w:hAnsi="Arial" w:cs="Arial"/>
-          <w:noProof/>
-          <w:color w:val="000000"/>
-          <w:sz w:val="22"/>
-          <w:szCs w:val="22"/>
-        </w:rPr>
-        <w:drawing>
-          <wp:anchor distT="0" distB="0" distL="114300" distR="114300" simplePos="0" relativeHeight="251675648" behindDoc="0" locked="0" layoutInCell="1" allowOverlap="1" wp14:anchorId="27E3FFFC" wp14:editId="20DD9EB4">
-            <wp:simplePos x="0" y="0"/>
-            <wp:positionH relativeFrom="column">
-              <wp:posOffset>3290570</wp:posOffset>
-            </wp:positionH>
-            <wp:positionV relativeFrom="paragraph">
-              <wp:posOffset>213995</wp:posOffset>
-            </wp:positionV>
-            <wp:extent cx="3161030" cy="2071370"/>
-            <wp:effectExtent l="0" t="0" r="1270" b="0"/>
-            <wp:wrapThrough wrapText="bothSides">
-              <wp:wrapPolygon edited="0">
-                <wp:start x="0" y="0"/>
-                <wp:lineTo x="0" y="21454"/>
-                <wp:lineTo x="21522" y="21454"/>
-                <wp:lineTo x="21522" y="0"/>
-                <wp:lineTo x="0" y="0"/>
-              </wp:wrapPolygon>
-            </wp:wrapThrough>
-            <wp:docPr id="14" name="Picture 14" descr="https://lh4.googleusercontent.com/Z2vGd8sjfOhjpvcwobiMN-TH4ms6C8dJjrTkeeX0yZG0AJ4ACF1uWEUvObbFXLNm3ZChezXVHs5F4sf9JCRz03f0UdsMjpQnfbTv01gQOLlH4iEwcvpvurrXpp79Y7kUdYkC-H_H"/>
-            <wp:cNvGraphicFramePr>
-              <a:graphicFrameLocks xmlns:a="http://schemas.openxmlformats.org/drawingml/2006/main" noChangeAspect="1"/>
-            </wp:cNvGraphicFramePr>
-            <a:graphic xmlns:a="http://schemas.openxmlformats.org/drawingml/2006/main">
-              <a:graphicData uri="http://schemas.openxmlformats.org/drawingml/2006/picture">
-                <pic:pic xmlns:pic="http://schemas.openxmlformats.org/drawingml/2006/picture">
-                  <pic:nvPicPr>
-                    <pic:cNvPr id="0" name="Picture 7" descr="https://lh4.googleusercontent.com/Z2vGd8sjfOhjpvcwobiMN-TH4ms6C8dJjrTkeeX0yZG0AJ4ACF1uWEUvObbFXLNm3ZChezXVHs5F4sf9JCRz03f0UdsMjpQnfbTv01gQOLlH4iEwcvpvurrXpp79Y7kUdYkC-H_H"/>
-                    <pic:cNvPicPr>
-                      <a:picLocks noChangeAspect="1" noChangeArrowheads="1"/>
-                    </pic:cNvPicPr>
-                  </pic:nvPicPr>
-                  <pic:blipFill rotWithShape="1">
-                    <a:blip r:embed="rId9" cstate="print">
-                      <a:extLst>
-                        <a:ext uri="{28A0092B-C50C-407E-A947-70E740481C1C}">
-                          <a14:useLocalDpi xmlns:a14="http://schemas.microsoft.com/office/drawing/2010/main" val="0"/>
-                        </a:ext>
-                      </a:extLst>
-                    </a:blip>
-                    <a:srcRect l="7652" t="7040" r="9598" b="4451"/>
-                    <a:stretch/>
-                  </pic:blipFill>
-                  <pic:spPr bwMode="auto">
-                    <a:xfrm>
-                      <a:off x="0" y="0"/>
-                      <a:ext cx="3161030" cy="2071370"/>
-                    </a:xfrm>
-                    <a:prstGeom prst="rect">
-                      <a:avLst/>
-                    </a:prstGeom>
-                    <a:noFill/>
-                    <a:ln>
-                      <a:noFill/>
-                    </a:ln>
-                    <a:extLst>
-                      <a:ext uri="{53640926-AAD7-44D8-BBD7-CCE9431645EC}">
-                        <a14:shadowObscured xmlns:a14="http://schemas.microsoft.com/office/drawing/2010/main"/>
-                      </a:ext>
-                    </a:extLst>
-                  </pic:spPr>
-                </pic:pic>
-              </a:graphicData>
-            </a:graphic>
-            <wp14:sizeRelH relativeFrom="page">
-              <wp14:pctWidth>0</wp14:pctWidth>
-            </wp14:sizeRelH>
-            <wp14:sizeRelV relativeFrom="page">
-              <wp14:pctHeight>0</wp14:pctHeight>
-            </wp14:sizeRelV>
-          </wp:anchor>
-        </w:drawing>
-      </w:r>
-      <w:r>
-        <w:rPr>
-          <w:rFonts w:ascii="Arial" w:eastAsia="Times New Roman" w:hAnsi="Arial" w:cs="Arial"/>
-          <w:noProof/>
-          <w:color w:val="000000"/>
-          <w:sz w:val="22"/>
-          <w:szCs w:val="22"/>
-        </w:rPr>
-        <w:drawing>
-          <wp:anchor distT="0" distB="0" distL="114300" distR="114300" simplePos="0" relativeHeight="251674624" behindDoc="0" locked="0" layoutInCell="1" allowOverlap="1" wp14:anchorId="109AB1ED" wp14:editId="2690C2E7">
-            <wp:simplePos x="0" y="0"/>
-            <wp:positionH relativeFrom="column">
-              <wp:posOffset>1905</wp:posOffset>
-            </wp:positionH>
-            <wp:positionV relativeFrom="paragraph">
-              <wp:posOffset>196850</wp:posOffset>
-            </wp:positionV>
-            <wp:extent cx="3154045" cy="2088515"/>
-            <wp:effectExtent l="0" t="0" r="0" b="0"/>
-            <wp:wrapThrough wrapText="bothSides">
-              <wp:wrapPolygon edited="0">
-                <wp:start x="0" y="0"/>
-                <wp:lineTo x="0" y="21410"/>
-                <wp:lineTo x="21483" y="21410"/>
-                <wp:lineTo x="21483" y="0"/>
-                <wp:lineTo x="0" y="0"/>
-              </wp:wrapPolygon>
-            </wp:wrapThrough>
-            <wp:docPr id="13" name="Picture 13" descr="https://lh5.googleusercontent.com/_dl3QhD-Cgp9_uOfzU5PIUApdP6XJd-8nfz0tFDRr4D4RVJzwuzvV4akS2JU04fiLXdugnVjyD7aIq1tD2DRnDpu7Wohod0lXZYLCw7tD0En8twSRYQvTu5YE0Me03Ogi2YK0qBr"/>
-            <wp:cNvGraphicFramePr>
-              <a:graphicFrameLocks xmlns:a="http://schemas.openxmlformats.org/drawingml/2006/main" noChangeAspect="1"/>
-            </wp:cNvGraphicFramePr>
-            <a:graphic xmlns:a="http://schemas.openxmlformats.org/drawingml/2006/main">
-              <a:graphicData uri="http://schemas.openxmlformats.org/drawingml/2006/picture">
-                <pic:pic xmlns:pic="http://schemas.openxmlformats.org/drawingml/2006/picture">
-                  <pic:nvPicPr>
-                    <pic:cNvPr id="0" name="Picture 5" descr="https://lh5.googleusercontent.com/_dl3QhD-Cgp9_uOfzU5PIUApdP6XJd-8nfz0tFDRr4D4RVJzwuzvV4akS2JU04fiLXdugnVjyD7aIq1tD2DRnDpu7Wohod0lXZYLCw7tD0En8twSRYQvTu5YE0Me03Ogi2YK0qBr"/>
-                    <pic:cNvPicPr>
-                      <a:picLocks noChangeAspect="1" noChangeArrowheads="1"/>
-                    </pic:cNvPicPr>
-                  </pic:nvPicPr>
-                  <pic:blipFill rotWithShape="1">
-                    <a:blip r:embed="rId10" cstate="print">
-                      <a:extLst>
-                        <a:ext uri="{28A0092B-C50C-407E-A947-70E740481C1C}">
-                          <a14:useLocalDpi xmlns:a14="http://schemas.microsoft.com/office/drawing/2010/main" val="0"/>
-                        </a:ext>
-                      </a:extLst>
-                    </a:blip>
-                    <a:srcRect l="8652" t="7234" r="9830" b="5051"/>
-                    <a:stretch/>
-                  </pic:blipFill>
-                  <pic:spPr bwMode="auto">
-                    <a:xfrm>
-                      <a:off x="0" y="0"/>
-                      <a:ext cx="3154045" cy="2088515"/>
-                    </a:xfrm>
-                    <a:prstGeom prst="rect">
-                      <a:avLst/>
-                    </a:prstGeom>
-                    <a:noFill/>
-                    <a:ln>
-                      <a:noFill/>
-                    </a:ln>
-                    <a:extLst>
-                      <a:ext uri="{53640926-AAD7-44D8-BBD7-CCE9431645EC}">
-                        <a14:shadowObscured xmlns:a14="http://schemas.microsoft.com/office/drawing/2010/main"/>
-                      </a:ext>
-                    </a:extLst>
-                  </pic:spPr>
-                </pic:pic>
-              </a:graphicData>
-            </a:graphic>
-            <wp14:sizeRelH relativeFrom="page">
-              <wp14:pctWidth>0</wp14:pctWidth>
-            </wp14:sizeRelH>
-            <wp14:sizeRelV relativeFrom="page">
-              <wp14:pctHeight>0</wp14:pctHeight>
-            </wp14:sizeRelV>
-          </wp:anchor>
-        </w:drawing>
-      </w:r>
-    </w:p>
-    <w:p>
-      <w:pPr>
-        <w:rPr>
-          <w:rFonts w:ascii="Times New Roman" w:eastAsia="Times New Roman" w:hAnsi="Times New Roman" w:cs="Times New Roman"/>
-        </w:rPr>
-      </w:pPr>
-    </w:p>
-    <w:p>
-      <w:pPr>
-        <w:jc w:val="both"/>
-        <w:rPr>
-          <w:rFonts w:asciiTheme="majorHAnsi" w:eastAsia="Times New Roman" w:hAnsiTheme="majorHAnsi" w:cstheme="majorHAnsi"/>
-          <w:color w:val="000000"/>
-          <w:sz w:val="22"/>
-          <w:szCs w:val="22"/>
-        </w:rPr>
-      </w:pPr>
-      <w:r>
-        <w:rPr>
-          <w:rFonts w:asciiTheme="majorHAnsi" w:eastAsia="Times New Roman" w:hAnsiTheme="majorHAnsi" w:cstheme="majorHAnsi"/>
-          <w:color w:val="000000"/>
-          <w:sz w:val="22"/>
-          <w:szCs w:val="22"/>
+      </w:pPr>
+      <w:r>
+        <w:rPr>
+          <w:sz w:val="28"/>
           <w:u w:val="single"/>
         </w:rPr>
-        <w:t>Figure 2:</w:t>
-      </w:r>
-      <w:r>
-        <w:rPr>
-          <w:rFonts w:asciiTheme="majorHAnsi" w:eastAsia="Times New Roman" w:hAnsiTheme="majorHAnsi" w:cstheme="majorHAnsi"/>
-          <w:color w:val="000000"/>
-          <w:sz w:val="22"/>
-          <w:szCs w:val="22"/>
-        </w:rPr>
-        <w:t xml:space="preserve"> Speedup obtained on different views of Mandelbrot implemented using Rayon in Rust for (a) Threads running parallel over the pixels (b) Threads running parallel over rows of the image</w:t>
-      </w:r>
-      <w:r>
-        <w:rPr>
-          <w:rFonts w:asciiTheme="majorHAnsi" w:eastAsia="Times New Roman" w:hAnsiTheme="majorHAnsi" w:cstheme="majorHAnsi"/>
-          <w:color w:val="000000"/>
-          <w:sz w:val="22"/>
-          <w:szCs w:val="22"/>
-        </w:rPr>
-        <w:fldChar w:fldCharType="begin"/>
-      </w:r>
-      <w:r>
-        <w:rPr>
-          <w:rFonts w:asciiTheme="majorHAnsi" w:eastAsia="Times New Roman" w:hAnsiTheme="majorHAnsi" w:cstheme="majorHAnsi"/>
-          <w:color w:val="000000"/>
-          <w:sz w:val="22"/>
-          <w:szCs w:val="22"/>
-        </w:rPr>
-        <w:instrText xml:space="preserve"> INCLUDEPICTURE "https://lh6.googleusercontent.com/nciU8cITawXIgcLzI6IXOLKYLS0FEUamCKOsMTnBKYBKw3I_03JQdOtshjfcGwsAgHrfWVv7VVNpaJL-6pvXHgFNBCuyGtcKv4UDouTVZ3N-R0ePULlcH2qSlkCmmOqyMsdWD5N1" \* MERGEFORMATINET </w:instrText>
-      </w:r>
-      <w:r>
-        <w:rPr>
-          <w:rFonts w:asciiTheme="majorHAnsi" w:eastAsia="Times New Roman" w:hAnsiTheme="majorHAnsi" w:cstheme="majorHAnsi"/>
-          <w:color w:val="000000"/>
-          <w:sz w:val="22"/>
-          <w:szCs w:val="22"/>
-        </w:rPr>
-        <w:fldChar w:fldCharType="end"/>
-      </w:r>
-    </w:p>
-    <w:p>
-      <w:pPr>
-        <w:rPr>
-          <w:rFonts w:ascii="Arial" w:eastAsia="Times New Roman" w:hAnsi="Arial" w:cs="Arial"/>
-          <w:color w:val="000000"/>
-          <w:sz w:val="22"/>
-          <w:szCs w:val="22"/>
-        </w:rPr>
-      </w:pPr>
-    </w:p>
-    <w:p>
-      <w:pPr>
-        <w:jc w:val="both"/>
-        <w:rPr>
-          <w:rFonts w:asciiTheme="majorHAnsi" w:eastAsia="Times New Roman" w:hAnsiTheme="majorHAnsi" w:cstheme="majorHAnsi"/>
-        </w:rPr>
-      </w:pPr>
-      <w:r>
-        <w:rPr>
-          <w:rFonts w:asciiTheme="majorHAnsi" w:eastAsia="Times New Roman" w:hAnsiTheme="majorHAnsi" w:cstheme="majorHAnsi"/>
-          <w:color w:val="000000"/>
-          <w:sz w:val="22"/>
-          <w:szCs w:val="22"/>
-        </w:rPr>
-        <w:t>Figure 1 and Figure 2 show the speedup that w</w:t>
-      </w:r>
-      <w:r>
-        <w:rPr>
-          <w:rFonts w:asciiTheme="majorHAnsi" w:eastAsia="Times New Roman" w:hAnsiTheme="majorHAnsi" w:cstheme="majorHAnsi"/>
-          <w:color w:val="000000"/>
-          <w:sz w:val="22"/>
-          <w:szCs w:val="22"/>
-        </w:rPr>
-        <w:t>as</w:t>
-      </w:r>
-      <w:r>
-        <w:rPr>
-          <w:rFonts w:asciiTheme="majorHAnsi" w:eastAsia="Times New Roman" w:hAnsiTheme="majorHAnsi" w:cstheme="majorHAnsi"/>
-          <w:color w:val="000000"/>
-          <w:sz w:val="22"/>
-          <w:szCs w:val="22"/>
-        </w:rPr>
-        <w:t xml:space="preserve"> obtained </w:t>
-      </w:r>
-      <w:r>
-        <w:rPr>
-          <w:rFonts w:asciiTheme="majorHAnsi" w:eastAsia="Times New Roman" w:hAnsiTheme="majorHAnsi" w:cstheme="majorHAnsi"/>
-          <w:color w:val="000000"/>
-          <w:sz w:val="22"/>
-          <w:szCs w:val="22"/>
-        </w:rPr>
-        <w:t>on different views of Mandelbrot for</w:t>
-      </w:r>
-      <w:r>
-        <w:rPr>
-          <w:rFonts w:asciiTheme="majorHAnsi" w:eastAsia="Times New Roman" w:hAnsiTheme="majorHAnsi" w:cstheme="majorHAnsi"/>
-          <w:color w:val="000000"/>
-          <w:sz w:val="22"/>
-          <w:szCs w:val="22"/>
-        </w:rPr>
-        <w:t xml:space="preserve"> </w:t>
-      </w:r>
-      <w:r>
-        <w:rPr>
-          <w:rFonts w:asciiTheme="majorHAnsi" w:eastAsia="Times New Roman" w:hAnsiTheme="majorHAnsi" w:cstheme="majorHAnsi"/>
-          <w:color w:val="000000"/>
-          <w:sz w:val="22"/>
-          <w:szCs w:val="22"/>
-        </w:rPr>
-        <w:t xml:space="preserve">threads ranging from 2 to 16 for both C++ and Rust implementations. It is evident that Rust does not perform all that poorly in comparison to C++ version of Multithreading. </w:t>
-      </w:r>
-      <w:r>
-        <w:rPr>
-          <w:rFonts w:asciiTheme="majorHAnsi" w:eastAsia="Times New Roman" w:hAnsiTheme="majorHAnsi" w:cstheme="majorHAnsi"/>
-          <w:color w:val="000000"/>
-          <w:sz w:val="22"/>
-          <w:szCs w:val="22"/>
-        </w:rPr>
-        <w:t>The speedup obtained for Multithreaded version of Rust with threads running parallel over the rows of the image scales very similar to C++ version of Mandelbrot with threads running parallel over the pixels. Although the speedup obtained with Rust is a more non-linear when compared to C++. After some ana</w:t>
-      </w:r>
-      <w:r>
-        <w:rPr>
-          <w:rFonts w:asciiTheme="majorHAnsi" w:eastAsia="Times New Roman" w:hAnsiTheme="majorHAnsi" w:cstheme="majorHAnsi"/>
-          <w:color w:val="000000"/>
-          <w:sz w:val="22"/>
-          <w:szCs w:val="22"/>
-        </w:rPr>
-        <w:t>lysis we found that this is due to the dynamic scheduling in Rust. The threads in Rust steal work from other thread when their load is idle. Since the problem of parallelizing Mandelbrot is embarrassing parallel, we do not observe the benefits that Rust provides in making the functionality of code</w:t>
-      </w:r>
-      <w:r>
-        <w:rPr>
-          <w:rFonts w:asciiTheme="majorHAnsi" w:eastAsia="Times New Roman" w:hAnsiTheme="majorHAnsi" w:cstheme="majorHAnsi"/>
-          <w:color w:val="000000"/>
-          <w:sz w:val="22"/>
-          <w:szCs w:val="22"/>
-        </w:rPr>
-        <w:t xml:space="preserve"> data-race safe</w:t>
-      </w:r>
-      <w:r>
-        <w:rPr>
-          <w:rFonts w:asciiTheme="majorHAnsi" w:eastAsia="Times New Roman" w:hAnsiTheme="majorHAnsi" w:cstheme="majorHAnsi"/>
-          <w:color w:val="000000"/>
-          <w:sz w:val="22"/>
-          <w:szCs w:val="22"/>
-        </w:rPr>
-        <w:t>.</w:t>
-      </w:r>
-      <w:r>
-        <w:rPr>
-          <w:rFonts w:ascii="Arial" w:eastAsia="Times New Roman" w:hAnsi="Arial" w:cs="Arial"/>
-          <w:color w:val="000000"/>
-          <w:sz w:val="22"/>
-          <w:szCs w:val="22"/>
-        </w:rPr>
-        <w:fldChar w:fldCharType="begin"/>
-      </w:r>
-      <w:r>
-        <w:rPr>
-          <w:rFonts w:ascii="Arial" w:eastAsia="Times New Roman" w:hAnsi="Arial" w:cs="Arial"/>
-          <w:color w:val="000000"/>
-          <w:sz w:val="22"/>
-          <w:szCs w:val="22"/>
-        </w:rPr>
-        <w:instrText xml:space="preserve"> INCLUDEPICTURE "https://lh4.googleusercontent.com/Z2vGd8sjfOhjpvcwobiMN-TH4ms6C8dJjrTkeeX0yZG0AJ4ACF1uWEUvObbFXLNm3ZChezXVHs5F4sf9JCRz03f0UdsMjpQnfbTv01gQOLlH4iEwcvpvurrXpp79Y7kUdYkC-H_H" \* MERGEFORMATINET </w:instrText>
-      </w:r>
-      <w:r>
-        <w:rPr>
-          <w:rFonts w:ascii="Arial" w:eastAsia="Times New Roman" w:hAnsi="Arial" w:cs="Arial"/>
-          <w:color w:val="000000"/>
-          <w:sz w:val="22"/>
-          <w:szCs w:val="22"/>
-        </w:rPr>
-        <w:fldChar w:fldCharType="end"/>
-      </w:r>
-      <w:r>
-        <w:rPr>
-          <w:rFonts w:ascii="Arial" w:eastAsia="Times New Roman" w:hAnsi="Arial" w:cs="Arial"/>
-          <w:color w:val="000000"/>
-          <w:sz w:val="22"/>
-          <w:szCs w:val="22"/>
-        </w:rPr>
-        <w:fldChar w:fldCharType="begin"/>
-      </w:r>
-      <w:r>
-        <w:rPr>
-          <w:rFonts w:ascii="Arial" w:eastAsia="Times New Roman" w:hAnsi="Arial" w:cs="Arial"/>
-          <w:color w:val="000000"/>
-          <w:sz w:val="22"/>
-          <w:szCs w:val="22"/>
-        </w:rPr>
-        <w:instrText xml:space="preserve"> INCLUDEPICTURE "https://lh5.googleusercontent.com/_dl3QhD-Cgp9_uOfzU5PIUApdP6XJd-8nfz0tFDRr4D4RVJzwuzvV4akS2JU04fiLXdugnVjyD7aIq1tD2DRnDpu7Wohod0lXZYLCw7tD0En8twSRYQvTu5YE0Me03Ogi2YK0qBr" \* MERGEFORMATINET </w:instrText>
-      </w:r>
-      <w:r>
-        <w:rPr>
-          <w:rFonts w:ascii="Arial" w:eastAsia="Times New Roman" w:hAnsi="Arial" w:cs="Arial"/>
-          <w:color w:val="000000"/>
-          <w:sz w:val="22"/>
-          <w:szCs w:val="22"/>
-        </w:rPr>
-        <w:fldChar w:fldCharType="end"/>
-      </w:r>
-    </w:p>
-    <w:p>
-      <w:pPr>
-        <w:rPr>
-          <w:rFonts w:ascii="Times New Roman" w:eastAsia="Times New Roman" w:hAnsi="Times New Roman" w:cs="Times New Roman"/>
-        </w:rPr>
-      </w:pPr>
-      <w:r>
-        <w:rPr>
-          <w:rFonts w:asciiTheme="majorHAnsi" w:eastAsia="Times New Roman" w:hAnsiTheme="majorHAnsi" w:cstheme="majorHAnsi"/>
-          <w:noProof/>
-        </w:rPr>
-        <w:lastRenderedPageBreak/>
-        <w:drawing>
-          <wp:inline distT="0" distB="0" distL="0" distR="0" wp14:anchorId="6233E7A6" wp14:editId="006355A0">
-            <wp:extent cx="4630723" cy="2866179"/>
-            <wp:effectExtent l="0" t="0" r="5080" b="4445"/>
-            <wp:docPr id="15" name="Picture 15" descr="/var/folders/86/fyrf95mx6cn9g5_nsp3vnnxc0000gn/T/com.microsoft.Word/Content.MSO/7D740576.tmp"/>
-            <wp:cNvGraphicFramePr>
-              <a:graphicFrameLocks xmlns:a="http://schemas.openxmlformats.org/drawingml/2006/main" noChangeAspect="1"/>
-            </wp:cNvGraphicFramePr>
-            <a:graphic xmlns:a="http://schemas.openxmlformats.org/drawingml/2006/main">
-              <a:graphicData uri="http://schemas.openxmlformats.org/drawingml/2006/picture">
-                <pic:pic xmlns:pic="http://schemas.openxmlformats.org/drawingml/2006/picture">
-                  <pic:nvPicPr>
-                    <pic:cNvPr id="0" name="Picture 9" descr="/var/folders/86/fyrf95mx6cn9g5_nsp3vnnxc0000gn/T/com.microsoft.Word/Content.MSO/7D740576.tmp"/>
-                    <pic:cNvPicPr>
-                      <a:picLocks noChangeAspect="1" noChangeArrowheads="1"/>
-                    </pic:cNvPicPr>
-                  </pic:nvPicPr>
-                  <pic:blipFill>
-                    <a:blip r:embed="rId11" cstate="print">
-                      <a:extLst>
-                        <a:ext uri="{28A0092B-C50C-407E-A947-70E740481C1C}">
-                          <a14:useLocalDpi xmlns:a14="http://schemas.microsoft.com/office/drawing/2010/main" val="0"/>
-                        </a:ext>
-                      </a:extLst>
-                    </a:blip>
-                    <a:srcRect/>
-                    <a:stretch>
-                      <a:fillRect/>
-                    </a:stretch>
-                  </pic:blipFill>
-                  <pic:spPr bwMode="auto">
-                    <a:xfrm>
-                      <a:off x="0" y="0"/>
-                      <a:ext cx="4643778" cy="2874259"/>
-                    </a:xfrm>
-                    <a:prstGeom prst="rect">
-                      <a:avLst/>
-                    </a:prstGeom>
-                    <a:noFill/>
-                    <a:ln>
-                      <a:noFill/>
-                    </a:ln>
-                  </pic:spPr>
-                </pic:pic>
-              </a:graphicData>
-            </a:graphic>
-          </wp:inline>
-        </w:drawing>
-      </w:r>
-    </w:p>
-    <w:p>
-      <w:pPr>
-        <w:rPr>
-          <w:rFonts w:asciiTheme="majorHAnsi" w:eastAsia="Times New Roman" w:hAnsiTheme="majorHAnsi" w:cstheme="majorHAnsi"/>
-        </w:rPr>
-      </w:pPr>
-      <w:r>
-        <w:rPr>
-          <w:rFonts w:asciiTheme="majorHAnsi" w:eastAsia="Times New Roman" w:hAnsiTheme="majorHAnsi" w:cstheme="majorHAnsi"/>
+        <w:t>M</w:t>
+      </w:r>
+      <w:r>
+        <w:rPr>
+          <w:sz w:val="28"/>
           <w:u w:val="single"/>
         </w:rPr>
-        <w:t>Figure 3</w:t>
-      </w:r>
-      <w:r>
-        <w:rPr>
-          <w:rFonts w:asciiTheme="majorHAnsi" w:eastAsia="Times New Roman" w:hAnsiTheme="majorHAnsi" w:cstheme="majorHAnsi"/>
-        </w:rPr>
-        <w:t>: Comparison of time taken by multithreaded version of C++ and Rust Code for Mandelbrot</w:t>
-      </w:r>
-    </w:p>
-    <w:p>
-      <w:pPr>
-        <w:rPr>
-          <w:rFonts w:asciiTheme="majorHAnsi" w:eastAsia="Times New Roman" w:hAnsiTheme="majorHAnsi" w:cstheme="majorHAnsi"/>
-        </w:rPr>
-      </w:pPr>
-    </w:p>
-    <w:p>
-      <w:pPr>
-        <w:jc w:val="both"/>
-        <w:rPr>
-          <w:rFonts w:asciiTheme="majorHAnsi" w:eastAsia="Times New Roman" w:hAnsiTheme="majorHAnsi" w:cstheme="majorHAnsi"/>
-        </w:rPr>
-      </w:pPr>
-      <w:r>
-        <w:rPr>
-          <w:rFonts w:asciiTheme="majorHAnsi" w:eastAsia="Times New Roman" w:hAnsiTheme="majorHAnsi" w:cstheme="majorHAnsi"/>
-        </w:rPr>
-        <w:t>Figure 3 further iterates the points highlighted in figure 1 and figure 2. The time taken by the Rust implementation of Mandelbrot code lies within 1% of the time taken by C++ implementation.</w:t>
-      </w:r>
-    </w:p>
-    <w:p>
-      <w:pPr>
-        <w:rPr>
-          <w:rFonts w:ascii="Times New Roman" w:eastAsia="Times New Roman" w:hAnsi="Times New Roman" w:cs="Times New Roman"/>
-        </w:rPr>
-      </w:pPr>
-      <w:r>
-        <w:rPr>
-          <w:rFonts w:ascii="Times New Roman" w:eastAsia="Times New Roman" w:hAnsi="Times New Roman" w:cs="Times New Roman"/>
-          <w:noProof/>
-        </w:rPr>
-        <w:drawing>
-          <wp:inline distT="0" distB="0" distL="0" distR="0" wp14:anchorId="1D72DC49" wp14:editId="6B8B6263">
-            <wp:extent cx="4581123" cy="2835479"/>
-            <wp:effectExtent l="0" t="0" r="3810" b="0"/>
-            <wp:docPr id="16" name="Picture 16" descr="/var/folders/86/fyrf95mx6cn9g5_nsp3vnnxc0000gn/T/com.microsoft.Word/Content.MSO/4F7768F4.tmp"/>
-            <wp:cNvGraphicFramePr>
-              <a:graphicFrameLocks xmlns:a="http://schemas.openxmlformats.org/drawingml/2006/main" noChangeAspect="1"/>
-            </wp:cNvGraphicFramePr>
-            <a:graphic xmlns:a="http://schemas.openxmlformats.org/drawingml/2006/main">
-              <a:graphicData uri="http://schemas.openxmlformats.org/drawingml/2006/picture">
-                <pic:pic xmlns:pic="http://schemas.openxmlformats.org/drawingml/2006/picture">
-                  <pic:nvPicPr>
-                    <pic:cNvPr id="0" name="Picture 11" descr="/var/folders/86/fyrf95mx6cn9g5_nsp3vnnxc0000gn/T/com.microsoft.Word/Content.MSO/4F7768F4.tmp"/>
-                    <pic:cNvPicPr>
-                      <a:picLocks noChangeAspect="1" noChangeArrowheads="1"/>
-                    </pic:cNvPicPr>
-                  </pic:nvPicPr>
-                  <pic:blipFill>
-                    <a:blip r:embed="rId12" cstate="print">
-                      <a:extLst>
-                        <a:ext uri="{28A0092B-C50C-407E-A947-70E740481C1C}">
-                          <a14:useLocalDpi xmlns:a14="http://schemas.microsoft.com/office/drawing/2010/main" val="0"/>
-                        </a:ext>
-                      </a:extLst>
-                    </a:blip>
-                    <a:srcRect/>
-                    <a:stretch>
-                      <a:fillRect/>
-                    </a:stretch>
-                  </pic:blipFill>
-                  <pic:spPr bwMode="auto">
-                    <a:xfrm>
-                      <a:off x="0" y="0"/>
-                      <a:ext cx="4606471" cy="2851168"/>
-                    </a:xfrm>
-                    <a:prstGeom prst="rect">
-                      <a:avLst/>
-                    </a:prstGeom>
-                    <a:noFill/>
-                    <a:ln>
-                      <a:noFill/>
-                    </a:ln>
-                  </pic:spPr>
-                </pic:pic>
-              </a:graphicData>
-            </a:graphic>
-          </wp:inline>
-        </w:drawing>
-      </w:r>
-    </w:p>
-    <w:p>
-      <w:pPr>
-        <w:rPr>
-          <w:rFonts w:asciiTheme="majorHAnsi" w:eastAsia="Times New Roman" w:hAnsiTheme="majorHAnsi" w:cstheme="majorHAnsi"/>
-        </w:rPr>
-      </w:pPr>
-      <w:r>
-        <w:rPr>
-          <w:rFonts w:asciiTheme="majorHAnsi" w:eastAsia="Times New Roman" w:hAnsiTheme="majorHAnsi" w:cstheme="majorHAnsi"/>
-          <w:u w:val="single"/>
-        </w:rPr>
-        <w:t>Figure 4:</w:t>
-      </w:r>
-      <w:r>
-        <w:rPr>
-          <w:rFonts w:asciiTheme="majorHAnsi" w:eastAsia="Times New Roman" w:hAnsiTheme="majorHAnsi" w:cstheme="majorHAnsi"/>
-        </w:rPr>
-        <w:t xml:space="preserve"> Difference in time taken by single threaded version of Mandelbrot in Rust and C++ </w:t>
-      </w:r>
-    </w:p>
-    <w:p>
-      <w:pPr>
-        <w:spacing w:after="240"/>
-        <w:rPr>
-          <w:rFonts w:asciiTheme="majorHAnsi" w:eastAsia="Times New Roman" w:hAnsiTheme="majorHAnsi" w:cstheme="majorHAnsi"/>
-        </w:rPr>
-      </w:pPr>
-    </w:p>
-    <w:p>
-      <w:pPr>
-        <w:spacing w:after="240"/>
-        <w:jc w:val="both"/>
-        <w:rPr>
-          <w:rFonts w:asciiTheme="majorHAnsi" w:eastAsia="Times New Roman" w:hAnsiTheme="majorHAnsi" w:cstheme="majorHAnsi"/>
-        </w:rPr>
-      </w:pPr>
-      <w:r>
-        <w:rPr>
-          <w:rFonts w:asciiTheme="majorHAnsi" w:eastAsia="Times New Roman" w:hAnsiTheme="majorHAnsi" w:cstheme="majorHAnsi"/>
-        </w:rPr>
-        <w:t>Figure 4 analyzes the overhead introduced in spawning a single thread in both Rust and C++. From the timing informat</w:t>
-      </w:r>
-      <w:r>
-        <w:rPr>
-          <w:rFonts w:asciiTheme="majorHAnsi" w:eastAsia="Times New Roman" w:hAnsiTheme="majorHAnsi" w:cstheme="majorHAnsi"/>
-        </w:rPr>
-        <w:t>ion showed in the graph, it is observed that for a single threaded version of Mandelbrot, Rust takes more time than the C++ version (Indicated by the positive bar graphs)</w:t>
-      </w:r>
-      <w:r>
-        <w:rPr>
-          <w:rFonts w:asciiTheme="majorHAnsi" w:eastAsia="Times New Roman" w:hAnsiTheme="majorHAnsi" w:cstheme="majorHAnsi"/>
-        </w:rPr>
-        <w:t xml:space="preserve"> across all views of the image</w:t>
-      </w:r>
-      <w:r>
-        <w:rPr>
-          <w:rFonts w:asciiTheme="majorHAnsi" w:eastAsia="Times New Roman" w:hAnsiTheme="majorHAnsi" w:cstheme="majorHAnsi"/>
-        </w:rPr>
-        <w:t>. This result shows that Rust introduces significant overhead to the boilerplate code.</w:t>
-      </w:r>
+        <w:t>atrix Multiplication</w:t>
+      </w:r>
+    </w:p>
+    <w:p>
+      <w:pPr>
+        <w:rPr>
+          <w:rFonts w:asciiTheme="majorHAnsi" w:eastAsia="Times New Roman" w:hAnsiTheme="majorHAnsi" w:cstheme="majorHAnsi"/>
+        </w:rPr>
+      </w:pPr>
+      <w:r>
+        <w:rPr>
+          <w:rFonts w:asciiTheme="majorHAnsi" w:eastAsia="Times New Roman" w:hAnsiTheme="majorHAnsi" w:cstheme="majorHAnsi"/>
+        </w:rPr>
+        <w:t xml:space="preserve">A </w:t>
+      </w:r>
+      <w:r>
+        <w:rPr>
+          <w:rFonts w:asciiTheme="majorHAnsi" w:eastAsia="Times New Roman" w:hAnsiTheme="majorHAnsi" w:cstheme="majorHAnsi"/>
+        </w:rPr>
+        <w:t xml:space="preserve">task which can be parallelized using a row level parallelism. This benchmark is compute bound so it would show us differences in communication overheads and boilerplate latency. </w:t>
+      </w:r>
+      <w:r>
+        <w:rPr>
+          <w:rFonts w:asciiTheme="majorHAnsi" w:eastAsia="Times New Roman" w:hAnsiTheme="majorHAnsi" w:cstheme="majorHAnsi"/>
+        </w:rPr>
+        <w:t xml:space="preserve">In this case, we selected square matrices of 1024x1024 and 2048x2048 as they take a comparable time which eliminates the effect of </w:t>
+      </w:r>
+      <w:r>
+        <w:rPr>
+          <w:rFonts w:asciiTheme="majorHAnsi" w:eastAsia="Times New Roman" w:hAnsiTheme="majorHAnsi" w:cstheme="majorHAnsi"/>
+        </w:rPr>
+        <w:t xml:space="preserve">turbo boosting of intel processors. </w:t>
+      </w:r>
+    </w:p>
+    <w:p>
+      <w:pPr>
+        <w:rPr>
+          <w:rFonts w:asciiTheme="majorHAnsi" w:eastAsia="Times New Roman" w:hAnsiTheme="majorHAnsi" w:cstheme="majorHAnsi"/>
+        </w:rPr>
+      </w:pPr>
+    </w:p>
+    <w:p>
+      <w:pPr>
+        <w:rPr>
+          <w:rFonts w:asciiTheme="majorHAnsi" w:eastAsia="Times New Roman" w:hAnsiTheme="majorHAnsi" w:cstheme="majorHAnsi"/>
+        </w:rPr>
+      </w:pPr>
+      <w:r>
+        <w:rPr>
+          <w:rFonts w:asciiTheme="majorHAnsi" w:eastAsia="Times New Roman" w:hAnsiTheme="majorHAnsi" w:cstheme="majorHAnsi"/>
+        </w:rPr>
+        <w:t>A new finding in this test was that Rayon provided different ways of parallelizing the same task. Different iterator movements were possible</w:t>
+      </w:r>
+      <w:r>
+        <w:rPr>
+          <w:rFonts w:asciiTheme="majorHAnsi" w:eastAsia="Times New Roman" w:hAnsiTheme="majorHAnsi" w:cstheme="majorHAnsi"/>
+        </w:rPr>
+        <w:t xml:space="preserve"> which were timed to see which performs the best. They all perform almost the same but one such iteration performs really well. </w:t>
+      </w:r>
+    </w:p>
+    <w:p>
+      <w:pPr>
+        <w:rPr>
+          <w:rFonts w:asciiTheme="majorHAnsi" w:eastAsia="Times New Roman" w:hAnsiTheme="majorHAnsi" w:cstheme="majorHAnsi"/>
+        </w:rPr>
+      </w:pPr>
     </w:p>
     <w:p>
       <w:pPr>
@@ -1691,6 +969,12 @@
           <w:szCs w:val="32"/>
         </w:rPr>
       </w:pPr>
+      <w:r>
+        <w:rPr>
+          <w:rFonts w:asciiTheme="majorHAnsi" w:eastAsia="Times New Roman" w:hAnsiTheme="majorHAnsi" w:cstheme="majorHAnsi"/>
+        </w:rPr>
+        <w:t>Another finding is that Rayon has a good scaling over increasing number of threads</w:t>
+      </w:r>
       <w:r>
         <w:rPr>
           <w:rFonts w:asciiTheme="majorHAnsi" w:eastAsia="Times New Roman" w:hAnsiTheme="majorHAnsi" w:cstheme="majorHAnsi"/>
@@ -1849,8 +1133,6 @@
         </w:rPr>
         <w:t xml:space="preserve">In rust, due to the iterators and the way they work, we can write the same parallelism task in multiple ways, which give different performance on profiling. The compiler, as its still young, knows to optimize some styles of code really well. </w:t>
       </w:r>
-      <w:bookmarkStart w:id="0" w:name="_GoBack"/>
-      <w:bookmarkEnd w:id="0"/>
     </w:p>
     <w:p>
       <w:pPr>
@@ -1889,37 +1171,16 @@
           <w:sz w:val="22"/>
           <w:szCs w:val="22"/>
         </w:rPr>
-        <w:t xml:space="preserve"> We looked into the assembly, where we found that Rust has 4 extra instructions for Complex32 structure it internally uses. After eliminating it to perform the calculations similar to C++, we got the same speed as C++</w:t>
-      </w:r>
-      <w:r>
-        <w:rPr>
-          <w:rFonts w:asciiTheme="majorHAnsi" w:eastAsia="Times New Roman" w:hAnsiTheme="majorHAnsi" w:cstheme="majorHAnsi"/>
-          <w:color w:val="000000"/>
-          <w:sz w:val="22"/>
-          <w:szCs w:val="22"/>
-        </w:rPr>
-        <w:t xml:space="preserve"> (18758.684 </w:t>
-      </w:r>
-      <w:proofErr w:type="spellStart"/>
-      <w:r>
-        <w:rPr>
-          <w:rFonts w:asciiTheme="majorHAnsi" w:eastAsia="Times New Roman" w:hAnsiTheme="majorHAnsi" w:cstheme="majorHAnsi"/>
-          <w:i/>
-          <w:color w:val="000000"/>
-          <w:sz w:val="22"/>
-          <w:szCs w:val="22"/>
-        </w:rPr>
-        <w:t>ms</w:t>
-      </w:r>
-      <w:proofErr w:type="spellEnd"/>
-      <w:r>
-        <w:rPr>
-          <w:rFonts w:asciiTheme="majorHAnsi" w:eastAsia="Times New Roman" w:hAnsiTheme="majorHAnsi" w:cstheme="majorHAnsi"/>
-          <w:color w:val="000000"/>
-          <w:sz w:val="22"/>
-          <w:szCs w:val="22"/>
-        </w:rPr>
-        <w:t>).</w:t>
+        <w:t xml:space="preserve"> </w:t>
+      </w:r>
+      <w:r>
+        <w:rPr>
+          <w:rFonts w:asciiTheme="majorHAnsi" w:eastAsia="Times New Roman" w:hAnsiTheme="majorHAnsi" w:cstheme="majorHAnsi"/>
+          <w:color w:val="000000"/>
+          <w:sz w:val="22"/>
+          <w:szCs w:val="22"/>
+        </w:rPr>
+        <w:t xml:space="preserve">We had to profile every such way of writing that code. Each of the version was around 3% slower than the best. A parallel iterator over both array C and array A, such that you get a slice of each, provides the best speed for the array multiplication. The parallel iterator changed to serial iterator gives the best serial code too. </w:t>
       </w:r>
     </w:p>
     <w:p>
@@ -1958,25 +1219,96 @@
           <w:rFonts w:asciiTheme="majorHAnsi" w:eastAsia="Times New Roman" w:hAnsiTheme="majorHAnsi" w:cstheme="majorHAnsi"/>
           <w:bCs/>
           <w:color w:val="000000"/>
+          <w:sz w:val="22"/>
+          <w:szCs w:val="22"/>
+        </w:rPr>
+      </w:pPr>
+      <w:r>
+        <w:rPr>
+          <w:rFonts w:asciiTheme="majorHAnsi" w:eastAsia="Times New Roman" w:hAnsiTheme="majorHAnsi" w:cstheme="majorHAnsi"/>
+          <w:bCs/>
+          <w:color w:val="000000"/>
+          <w:sz w:val="22"/>
+          <w:szCs w:val="22"/>
+        </w:rPr>
+        <w:t>We need to</w:t>
+      </w:r>
+      <w:r>
+        <w:rPr>
+          <w:rFonts w:asciiTheme="majorHAnsi" w:eastAsia="Times New Roman" w:hAnsiTheme="majorHAnsi" w:cstheme="majorHAnsi"/>
+          <w:bCs/>
+          <w:color w:val="000000"/>
+          <w:sz w:val="22"/>
+          <w:szCs w:val="22"/>
+        </w:rPr>
+        <w:t xml:space="preserve"> make sure that the </w:t>
+      </w:r>
+      <w:r>
+        <w:rPr>
+          <w:rFonts w:asciiTheme="majorHAnsi" w:eastAsia="Times New Roman" w:hAnsiTheme="majorHAnsi" w:cstheme="majorHAnsi"/>
+          <w:bCs/>
+          <w:color w:val="000000"/>
+          <w:sz w:val="22"/>
+          <w:szCs w:val="22"/>
+        </w:rPr>
+        <w:t xml:space="preserve">numbers generated are the same for both Rust and C++, so that it is a completely fair comparison </w:t>
+      </w:r>
+    </w:p>
+    <w:p>
+      <w:pPr>
+        <w:rPr>
+          <w:rFonts w:asciiTheme="majorHAnsi" w:eastAsia="Times New Roman" w:hAnsiTheme="majorHAnsi" w:cstheme="majorHAnsi"/>
+          <w:bCs/>
+          <w:color w:val="000000"/>
+          <w:sz w:val="22"/>
+          <w:szCs w:val="22"/>
+        </w:rPr>
+      </w:pPr>
+      <w:r>
+        <w:rPr>
+          <w:rFonts w:asciiTheme="majorHAnsi" w:eastAsia="Times New Roman" w:hAnsiTheme="majorHAnsi" w:cstheme="majorHAnsi"/>
+          <w:bCs/>
+          <w:color w:val="000000"/>
+          <w:sz w:val="22"/>
+          <w:szCs w:val="22"/>
+          <w:u w:val="single"/>
+        </w:rPr>
+        <w:t>Solution:</w:t>
+      </w:r>
+      <w:r>
+        <w:rPr>
+          <w:rFonts w:asciiTheme="majorHAnsi" w:eastAsia="Times New Roman" w:hAnsiTheme="majorHAnsi" w:cstheme="majorHAnsi"/>
+          <w:bCs/>
+          <w:color w:val="000000"/>
+          <w:sz w:val="22"/>
+          <w:szCs w:val="22"/>
+        </w:rPr>
+        <w:t xml:space="preserve"> We had </w:t>
+      </w:r>
+    </w:p>
+    <w:p>
+      <w:pPr>
+        <w:rPr>
+          <w:rFonts w:asciiTheme="majorHAnsi" w:eastAsia="Times New Roman" w:hAnsiTheme="majorHAnsi" w:cstheme="majorHAnsi"/>
+          <w:b/>
+          <w:sz w:val="32"/>
+          <w:szCs w:val="32"/>
+        </w:rPr>
+      </w:pPr>
+    </w:p>
+    <w:p>
+      <w:pPr>
+        <w:textAlignment w:val="baseline"/>
+        <w:rPr>
+          <w:rFonts w:asciiTheme="majorHAnsi" w:eastAsia="Times New Roman" w:hAnsiTheme="majorHAnsi" w:cstheme="majorHAnsi"/>
+          <w:bCs/>
+          <w:color w:val="000000"/>
           <w:sz w:val="32"/>
           <w:szCs w:val="32"/>
           <w:u w:val="single"/>
         </w:rPr>
       </w:pPr>
-    </w:p>
-    <w:p>
-      <w:pPr>
-        <w:rPr>
-          <w:rFonts w:asciiTheme="majorHAnsi" w:eastAsia="Times New Roman" w:hAnsiTheme="majorHAnsi" w:cstheme="majorHAnsi"/>
-          <w:b/>
-          <w:sz w:val="32"/>
-          <w:szCs w:val="32"/>
-        </w:rPr>
-      </w:pPr>
-    </w:p>
-    <w:p>
-      <w:pPr>
-        <w:textAlignment w:val="baseline"/>
+      <w:r>
         <w:rPr>
           <w:rFonts w:asciiTheme="majorHAnsi" w:eastAsia="Times New Roman" w:hAnsiTheme="majorHAnsi" w:cstheme="majorHAnsi"/>
           <w:bCs/>
@@ -1985,7 +1317,9 @@
           <w:szCs w:val="32"/>
           <w:u w:val="single"/>
         </w:rPr>
-      </w:pPr>
+        <w:t xml:space="preserve">Failure of </w:t>
+      </w:r>
+      <w:proofErr w:type="spellStart"/>
       <w:r>
         <w:rPr>
           <w:rFonts w:asciiTheme="majorHAnsi" w:eastAsia="Times New Roman" w:hAnsiTheme="majorHAnsi" w:cstheme="majorHAnsi"/>
@@ -1995,9 +1329,9 @@
           <w:szCs w:val="32"/>
           <w:u w:val="single"/>
         </w:rPr>
-        <w:t xml:space="preserve">Failure of </w:t>
-      </w:r>
-      <w:proofErr w:type="spellStart"/>
+        <w:t>operf</w:t>
+      </w:r>
+      <w:proofErr w:type="spellEnd"/>
       <w:r>
         <w:rPr>
           <w:rFonts w:asciiTheme="majorHAnsi" w:eastAsia="Times New Roman" w:hAnsiTheme="majorHAnsi" w:cstheme="majorHAnsi"/>
@@ -2007,18 +1341,6 @@
           <w:szCs w:val="32"/>
           <w:u w:val="single"/>
         </w:rPr>
-        <w:t>operf</w:t>
-      </w:r>
-      <w:proofErr w:type="spellEnd"/>
-      <w:r>
-        <w:rPr>
-          <w:rFonts w:asciiTheme="majorHAnsi" w:eastAsia="Times New Roman" w:hAnsiTheme="majorHAnsi" w:cstheme="majorHAnsi"/>
-          <w:bCs/>
-          <w:color w:val="000000"/>
-          <w:sz w:val="32"/>
-          <w:szCs w:val="32"/>
-          <w:u w:val="single"/>
-        </w:rPr>
         <w:t xml:space="preserve"> on GHC machines:</w:t>
       </w:r>
     </w:p>
@@ -2034,7 +1356,100 @@
           <w:szCs w:val="22"/>
         </w:rPr>
       </w:pPr>
-      <w:proofErr w:type="spellStart"/>
+      <w:r>
+        <w:rPr>
+          <w:rFonts w:asciiTheme="majorHAnsi" w:eastAsia="Times New Roman" w:hAnsiTheme="majorHAnsi" w:cstheme="majorHAnsi"/>
+          <w:bCs/>
+          <w:color w:val="000000"/>
+          <w:sz w:val="22"/>
+          <w:szCs w:val="22"/>
+        </w:rPr>
+        <w:t>We are still searching for alternatives to profile and get some low</w:t>
+      </w:r>
+      <w:r>
+        <w:rPr>
+          <w:rFonts w:asciiTheme="majorHAnsi" w:eastAsia="Times New Roman" w:hAnsiTheme="majorHAnsi" w:cstheme="majorHAnsi"/>
+          <w:bCs/>
+          <w:color w:val="000000"/>
+          <w:sz w:val="22"/>
+          <w:szCs w:val="22"/>
+        </w:rPr>
+        <w:t>-</w:t>
+      </w:r>
+      <w:r>
+        <w:rPr>
+          <w:rFonts w:asciiTheme="majorHAnsi" w:eastAsia="Times New Roman" w:hAnsiTheme="majorHAnsi" w:cstheme="majorHAnsi"/>
+          <w:bCs/>
+          <w:color w:val="000000"/>
+          <w:sz w:val="22"/>
+          <w:szCs w:val="22"/>
+        </w:rPr>
+        <w:t xml:space="preserve">level information </w:t>
+      </w:r>
+      <w:r>
+        <w:rPr>
+          <w:rFonts w:asciiTheme="majorHAnsi" w:eastAsia="Times New Roman" w:hAnsiTheme="majorHAnsi" w:cstheme="majorHAnsi"/>
+          <w:bCs/>
+          <w:color w:val="000000"/>
+          <w:sz w:val="22"/>
+          <w:szCs w:val="22"/>
+        </w:rPr>
+        <w:t>for these benchmarks</w:t>
+      </w:r>
+      <w:r>
+        <w:rPr>
+          <w:rFonts w:asciiTheme="majorHAnsi" w:eastAsia="Times New Roman" w:hAnsiTheme="majorHAnsi" w:cstheme="majorHAnsi"/>
+          <w:bCs/>
+          <w:color w:val="000000"/>
+          <w:sz w:val="22"/>
+          <w:szCs w:val="22"/>
+        </w:rPr>
+        <w:t xml:space="preserve">. However, we were unable to do so on the GHC machines because of permission issues. </w:t>
+      </w:r>
+    </w:p>
+    <w:p>
+      <w:pPr>
+        <w:jc w:val="both"/>
+        <w:textAlignment w:val="baseline"/>
+        <w:rPr>
+          <w:rFonts w:asciiTheme="majorHAnsi" w:eastAsia="Times New Roman" w:hAnsiTheme="majorHAnsi" w:cstheme="majorHAnsi"/>
+          <w:bCs/>
+          <w:color w:val="000000"/>
+          <w:sz w:val="22"/>
+          <w:szCs w:val="22"/>
+        </w:rPr>
+      </w:pPr>
+      <w:r>
+        <w:rPr>
+          <w:rFonts w:asciiTheme="majorHAnsi" w:eastAsia="Times New Roman" w:hAnsiTheme="majorHAnsi" w:cstheme="majorHAnsi"/>
+          <w:bCs/>
+          <w:color w:val="000000"/>
+          <w:sz w:val="22"/>
+          <w:szCs w:val="22"/>
+          <w:u w:val="single"/>
+        </w:rPr>
+        <w:t>Solution:</w:t>
+      </w:r>
+      <w:r>
+        <w:rPr>
+          <w:rFonts w:asciiTheme="majorHAnsi" w:eastAsia="Times New Roman" w:hAnsiTheme="majorHAnsi" w:cstheme="majorHAnsi"/>
+          <w:bCs/>
+          <w:color w:val="000000"/>
+          <w:sz w:val="22"/>
+          <w:szCs w:val="22"/>
+        </w:rPr>
+        <w:t xml:space="preserve"> </w:t>
+      </w:r>
+      <w:r>
+        <w:rPr>
+          <w:rFonts w:asciiTheme="majorHAnsi" w:eastAsia="Times New Roman" w:hAnsiTheme="majorHAnsi" w:cstheme="majorHAnsi"/>
+          <w:bCs/>
+          <w:color w:val="000000"/>
+          <w:sz w:val="22"/>
+          <w:szCs w:val="22"/>
+        </w:rPr>
+        <w:t xml:space="preserve">We are planning to use </w:t>
+      </w:r>
       <w:r>
         <w:rPr>
           <w:rFonts w:asciiTheme="majorHAnsi" w:eastAsia="Times New Roman" w:hAnsiTheme="majorHAnsi" w:cstheme="majorHAnsi"/>
@@ -2044,116 +1459,17 @@
           <w:sz w:val="22"/>
           <w:szCs w:val="22"/>
         </w:rPr>
-        <w:t>o</w:t>
+        <w:t>perf</w:t>
       </w:r>
       <w:r>
         <w:rPr>
           <w:rFonts w:asciiTheme="majorHAnsi" w:eastAsia="Times New Roman" w:hAnsiTheme="majorHAnsi" w:cstheme="majorHAnsi"/>
           <w:bCs/>
-          <w:i/>
-          <w:color w:val="000000"/>
-          <w:sz w:val="22"/>
-          <w:szCs w:val="22"/>
-        </w:rPr>
-        <w:t>perf</w:t>
-      </w:r>
-      <w:proofErr w:type="spellEnd"/>
-      <w:r>
-        <w:rPr>
-          <w:rFonts w:asciiTheme="majorHAnsi" w:eastAsia="Times New Roman" w:hAnsiTheme="majorHAnsi" w:cstheme="majorHAnsi"/>
-          <w:bCs/>
-          <w:i/>
-          <w:color w:val="000000"/>
-          <w:sz w:val="22"/>
-          <w:szCs w:val="22"/>
-        </w:rPr>
-        <w:t xml:space="preserve"> </w:t>
-      </w:r>
-      <w:r>
-        <w:rPr>
-          <w:rFonts w:asciiTheme="majorHAnsi" w:eastAsia="Times New Roman" w:hAnsiTheme="majorHAnsi" w:cstheme="majorHAnsi"/>
-          <w:bCs/>
-          <w:i/>
-          <w:color w:val="000000"/>
-          <w:sz w:val="22"/>
-          <w:szCs w:val="22"/>
-        </w:rPr>
-        <w:t>i</w:t>
-      </w:r>
-      <w:r>
-        <w:rPr>
-          <w:rFonts w:asciiTheme="majorHAnsi" w:eastAsia="Times New Roman" w:hAnsiTheme="majorHAnsi" w:cstheme="majorHAnsi"/>
-          <w:bCs/>
-          <w:color w:val="000000"/>
-          <w:sz w:val="22"/>
-          <w:szCs w:val="22"/>
-        </w:rPr>
-        <w:t>s a performance profiler tool for Linu</w:t>
-      </w:r>
-      <w:r>
-        <w:rPr>
-          <w:rFonts w:asciiTheme="majorHAnsi" w:eastAsia="Times New Roman" w:hAnsiTheme="majorHAnsi" w:cstheme="majorHAnsi"/>
-          <w:bCs/>
-          <w:color w:val="000000"/>
-          <w:sz w:val="22"/>
-          <w:szCs w:val="22"/>
-        </w:rPr>
-        <w:t xml:space="preserve">x which we were planning on using to profile our benchmarks. However, we were unable to do so on the GHC machines because of permission issues. </w:t>
-      </w:r>
-    </w:p>
-    <w:p>
-      <w:pPr>
-        <w:jc w:val="both"/>
-        <w:textAlignment w:val="baseline"/>
-        <w:rPr>
-          <w:rFonts w:asciiTheme="majorHAnsi" w:eastAsia="Times New Roman" w:hAnsiTheme="majorHAnsi" w:cstheme="majorHAnsi"/>
-          <w:bCs/>
-          <w:color w:val="000000"/>
-          <w:sz w:val="22"/>
-          <w:szCs w:val="22"/>
-        </w:rPr>
-      </w:pPr>
-      <w:r>
-        <w:rPr>
-          <w:rFonts w:asciiTheme="majorHAnsi" w:eastAsia="Times New Roman" w:hAnsiTheme="majorHAnsi" w:cstheme="majorHAnsi"/>
-          <w:bCs/>
-          <w:color w:val="000000"/>
-          <w:sz w:val="22"/>
-          <w:szCs w:val="22"/>
-          <w:u w:val="single"/>
-        </w:rPr>
-        <w:t>Solution:</w:t>
-      </w:r>
-      <w:r>
-        <w:rPr>
-          <w:rFonts w:asciiTheme="majorHAnsi" w:eastAsia="Times New Roman" w:hAnsiTheme="majorHAnsi" w:cstheme="majorHAnsi"/>
-          <w:bCs/>
-          <w:color w:val="000000"/>
-          <w:sz w:val="22"/>
-          <w:szCs w:val="22"/>
-        </w:rPr>
-        <w:t xml:space="preserve"> We plan of exploring tools such as </w:t>
-      </w:r>
-      <w:r>
-        <w:rPr>
-          <w:rFonts w:asciiTheme="majorHAnsi" w:eastAsia="Times New Roman" w:hAnsiTheme="majorHAnsi" w:cstheme="majorHAnsi"/>
-          <w:bCs/>
-          <w:i/>
-          <w:color w:val="000000"/>
-          <w:sz w:val="22"/>
-          <w:szCs w:val="22"/>
-        </w:rPr>
-        <w:t>perf</w:t>
-      </w:r>
-      <w:r>
-        <w:rPr>
-          <w:rFonts w:asciiTheme="majorHAnsi" w:eastAsia="Times New Roman" w:hAnsiTheme="majorHAnsi" w:cstheme="majorHAnsi"/>
-          <w:bCs/>
-          <w:color w:val="000000"/>
-          <w:sz w:val="22"/>
-          <w:szCs w:val="22"/>
-        </w:rPr>
-        <w:t xml:space="preserve"> or alternatively we would love to have the non-standard version of Rust removed on the GHC machines so that we can install crates of Rust that can help in profiling.</w:t>
+          <w:color w:val="000000"/>
+          <w:sz w:val="22"/>
+          <w:szCs w:val="22"/>
+        </w:rPr>
+        <w:t xml:space="preserve"> to profile and see the information we can extract from it. We will still look for more resources to generate more information for the comparison. </w:t>
       </w:r>
     </w:p>
     <w:p>
@@ -2277,8 +1593,100 @@
           <w:sz w:val="22"/>
           <w:szCs w:val="22"/>
         </w:rPr>
-        <w:t>One of the issues we faced was with running and compiling Rust successfully on the GHC machine. The problem was because of the non-standard installation of Rust on these machines. We weren’t able to compile our Rust code because the Cargo tool was missing. We would like it if the non-standard version of Rust could be removed from the GHC machines so that this could allow us to install Rust in User Space.</w:t>
-      </w:r>
+        <w:t xml:space="preserve">Fibonacci </w:t>
+      </w:r>
+      <w:r>
+        <w:rPr>
+          <w:rFonts w:asciiTheme="majorHAnsi" w:eastAsia="Times New Roman" w:hAnsiTheme="majorHAnsi" w:cstheme="majorHAnsi"/>
+          <w:bCs/>
+          <w:color w:val="000000"/>
+          <w:sz w:val="22"/>
+          <w:szCs w:val="22"/>
+        </w:rPr>
+        <w:t>was selected as a</w:t>
+      </w:r>
+      <w:r>
+        <w:rPr>
+          <w:rFonts w:asciiTheme="majorHAnsi" w:eastAsia="Times New Roman" w:hAnsiTheme="majorHAnsi" w:cstheme="majorHAnsi"/>
+          <w:bCs/>
+          <w:color w:val="000000"/>
+          <w:sz w:val="22"/>
+          <w:szCs w:val="22"/>
+        </w:rPr>
+        <w:t xml:space="preserve"> benchmark </w:t>
+      </w:r>
+      <w:r>
+        <w:rPr>
+          <w:rFonts w:asciiTheme="majorHAnsi" w:eastAsia="Times New Roman" w:hAnsiTheme="majorHAnsi" w:cstheme="majorHAnsi"/>
+          <w:bCs/>
+          <w:color w:val="000000"/>
+          <w:sz w:val="22"/>
+          <w:szCs w:val="22"/>
+        </w:rPr>
+        <w:t xml:space="preserve">to measure the communication that undergoes in each of the parallelism tasks. But to do Fibonacci in a parallel sense, we need to </w:t>
+      </w:r>
+      <w:r>
+        <w:rPr>
+          <w:rFonts w:asciiTheme="majorHAnsi" w:eastAsia="Times New Roman" w:hAnsiTheme="majorHAnsi" w:cstheme="majorHAnsi"/>
+          <w:bCs/>
+          <w:color w:val="000000"/>
+          <w:sz w:val="22"/>
+          <w:szCs w:val="22"/>
+        </w:rPr>
+        <w:t>do it recursively</w:t>
+      </w:r>
+      <w:r>
+        <w:rPr>
+          <w:rFonts w:asciiTheme="majorHAnsi" w:eastAsia="Times New Roman" w:hAnsiTheme="majorHAnsi" w:cstheme="majorHAnsi"/>
+          <w:bCs/>
+          <w:color w:val="000000"/>
+          <w:sz w:val="22"/>
+          <w:szCs w:val="22"/>
+        </w:rPr>
+        <w:t>. But while we tested this both for C++ and Rust, we always kept having stack overflows for a higher number.</w:t>
+      </w:r>
+      <w:r>
+        <w:rPr>
+          <w:rFonts w:asciiTheme="majorHAnsi" w:eastAsia="Times New Roman" w:hAnsiTheme="majorHAnsi" w:cstheme="majorHAnsi"/>
+          <w:bCs/>
+          <w:color w:val="000000"/>
+          <w:sz w:val="22"/>
+          <w:szCs w:val="22"/>
+        </w:rPr>
+        <w:t xml:space="preserve"> We have to change the benchmark for this case, so we are planning to compare other functionalities like Reduction</w:t>
+      </w:r>
+      <w:r>
+        <w:rPr>
+          <w:rFonts w:asciiTheme="majorHAnsi" w:eastAsia="Times New Roman" w:hAnsiTheme="majorHAnsi" w:cstheme="majorHAnsi"/>
+          <w:bCs/>
+          <w:color w:val="000000"/>
+          <w:sz w:val="22"/>
+          <w:szCs w:val="22"/>
+        </w:rPr>
+        <w:t xml:space="preserve"> Sum</w:t>
+      </w:r>
+      <w:r>
+        <w:rPr>
+          <w:rFonts w:asciiTheme="majorHAnsi" w:eastAsia="Times New Roman" w:hAnsiTheme="majorHAnsi" w:cstheme="majorHAnsi"/>
+          <w:bCs/>
+          <w:color w:val="000000"/>
+          <w:sz w:val="22"/>
+          <w:szCs w:val="22"/>
+        </w:rPr>
+        <w:t>.</w:t>
+      </w:r>
+      <w:r>
+        <w:rPr>
+          <w:rFonts w:asciiTheme="majorHAnsi" w:eastAsia="Times New Roman" w:hAnsiTheme="majorHAnsi" w:cstheme="majorHAnsi"/>
+          <w:bCs/>
+          <w:color w:val="000000"/>
+          <w:sz w:val="22"/>
+          <w:szCs w:val="22"/>
+        </w:rPr>
+        <w:t xml:space="preserve"> </w:t>
+      </w:r>
+      <w:bookmarkStart w:id="0" w:name="_GoBack"/>
+      <w:bookmarkEnd w:id="0"/>
     </w:p>
     <w:p>
       <w:pPr>

</xml_diff>

<commit_message>
Docs: Matrix multiplication added to CP2
Matrix multiplication data and info has been added to CP2.
</commit_message>
<xml_diff>
--- a/project_docs/15618-Project-checkpoint2.docx
+++ b/project_docs/15618-Project-checkpoint2.docx
@@ -327,7 +327,28 @@
           <w:rFonts w:asciiTheme="majorHAnsi" w:eastAsia="Times New Roman" w:hAnsiTheme="majorHAnsi" w:cstheme="majorHAnsi"/>
           <w:color w:val="000000"/>
         </w:rPr>
-        <w:t xml:space="preserve">In Matrix multiplication, we almost got the same performance in OpenMP and Rayon, but Rayon gave a better speed up climb with increasing number of threads, hinting us about load division. More insights will be provided at the end of the project.  </w:t>
+        <w:t>In Matrix multiplication, we almost got the same performance in OpenMP and Rayon, but Rayon gave a better speed up climb with increasing number of threads, hinting us about load division. More insights will be provided a</w:t>
+      </w:r>
+      <w:r>
+        <w:rPr>
+          <w:rFonts w:asciiTheme="majorHAnsi" w:eastAsia="Times New Roman" w:hAnsiTheme="majorHAnsi" w:cstheme="majorHAnsi"/>
+          <w:color w:val="000000"/>
+        </w:rPr>
+        <w:t xml:space="preserve">s we reach </w:t>
+      </w:r>
+      <w:r>
+        <w:rPr>
+          <w:rFonts w:asciiTheme="majorHAnsi" w:eastAsia="Times New Roman" w:hAnsiTheme="majorHAnsi" w:cstheme="majorHAnsi"/>
+          <w:color w:val="000000"/>
+        </w:rPr>
+        <w:t>the end of the project</w:t>
+      </w:r>
+      <w:r>
+        <w:rPr>
+          <w:rFonts w:asciiTheme="majorHAnsi" w:eastAsia="Times New Roman" w:hAnsiTheme="majorHAnsi" w:cstheme="majorHAnsi"/>
+          <w:color w:val="000000"/>
+        </w:rPr>
+        <w:t xml:space="preserve"> as this phase, is analysis.</w:t>
       </w:r>
     </w:p>
     <w:p>
@@ -660,7 +681,7 @@
         </w:rPr>
         <w:lastRenderedPageBreak/>
         <w:drawing>
-          <wp:anchor distT="0" distB="0" distL="114300" distR="114300" simplePos="0" relativeHeight="251678720" behindDoc="0" locked="0" layoutInCell="1" allowOverlap="1" wp14:anchorId="336FE884" wp14:editId="694C89BF">
+          <wp:anchor distT="0" distB="0" distL="114300" distR="114300" simplePos="0" relativeHeight="251678720" behindDoc="0" locked="0" layoutInCell="1" allowOverlap="1" wp14:anchorId="336FE884" wp14:editId="487B9C65">
             <wp:simplePos x="0" y="0"/>
             <wp:positionH relativeFrom="column">
               <wp:posOffset>2540</wp:posOffset>
@@ -740,10 +761,84 @@
       </w:pPr>
       <w:r>
         <w:rPr>
+          <w:rFonts w:asciiTheme="majorHAnsi" w:eastAsia="Times New Roman" w:hAnsiTheme="majorHAnsi" w:cstheme="majorHAnsi"/>
           <w:noProof/>
+          <w:color w:val="000000"/>
+          <w:sz w:val="32"/>
+          <w:szCs w:val="32"/>
         </w:rPr>
         <w:drawing>
-          <wp:anchor distT="0" distB="0" distL="114300" distR="114300" simplePos="0" relativeHeight="251679744" behindDoc="0" locked="0" layoutInCell="1" allowOverlap="1" wp14:anchorId="00578632" wp14:editId="3395D212">
+          <wp:anchor distT="0" distB="0" distL="114300" distR="114300" simplePos="0" relativeHeight="251680768" behindDoc="0" locked="0" layoutInCell="1" allowOverlap="1" wp14:anchorId="049EC87C" wp14:editId="1CDDA989">
+            <wp:simplePos x="0" y="0"/>
+            <wp:positionH relativeFrom="column">
+              <wp:posOffset>1706558</wp:posOffset>
+            </wp:positionH>
+            <wp:positionV relativeFrom="paragraph">
+              <wp:posOffset>2095500</wp:posOffset>
+            </wp:positionV>
+            <wp:extent cx="3030855" cy="1800860"/>
+            <wp:effectExtent l="0" t="0" r="4445" b="2540"/>
+            <wp:wrapTopAndBottom/>
+            <wp:docPr id="9" name="Picture 9" descr="/var/folders/7c/t86cfkds0_q3ymhc4t0l4pbr0000gn/T/com.microsoft.Word/Content.MSO/F037D5D4.tmp"/>
+            <wp:cNvGraphicFramePr>
+              <a:graphicFrameLocks xmlns:a="http://schemas.openxmlformats.org/drawingml/2006/main" noChangeAspect="1"/>
+            </wp:cNvGraphicFramePr>
+            <a:graphic xmlns:a="http://schemas.openxmlformats.org/drawingml/2006/main">
+              <a:graphicData uri="http://schemas.openxmlformats.org/drawingml/2006/picture">
+                <pic:pic xmlns:pic="http://schemas.openxmlformats.org/drawingml/2006/picture">
+                  <pic:nvPicPr>
+                    <pic:cNvPr id="0" name="Picture 5" descr="/var/folders/7c/t86cfkds0_q3ymhc4t0l4pbr0000gn/T/com.microsoft.Word/Content.MSO/F037D5D4.tmp"/>
+                    <pic:cNvPicPr>
+                      <a:picLocks noChangeAspect="1" noChangeArrowheads="1"/>
+                    </pic:cNvPicPr>
+                  </pic:nvPicPr>
+                  <pic:blipFill rotWithShape="1">
+                    <a:blip r:embed="rId8" cstate="print">
+                      <a:extLst>
+                        <a:ext uri="{28A0092B-C50C-407E-A947-70E740481C1C}">
+                          <a14:useLocalDpi xmlns:a14="http://schemas.microsoft.com/office/drawing/2010/main" val="0"/>
+                        </a:ext>
+                      </a:extLst>
+                    </a:blip>
+                    <a:srcRect l="3132" t="4431" r="2347" b="4752"/>
+                    <a:stretch/>
+                  </pic:blipFill>
+                  <pic:spPr bwMode="auto">
+                    <a:xfrm>
+                      <a:off x="0" y="0"/>
+                      <a:ext cx="3030855" cy="1800860"/>
+                    </a:xfrm>
+                    <a:prstGeom prst="rect">
+                      <a:avLst/>
+                    </a:prstGeom>
+                    <a:noFill/>
+                    <a:ln>
+                      <a:noFill/>
+                    </a:ln>
+                    <a:extLst>
+                      <a:ext uri="{53640926-AAD7-44D8-BBD7-CCE9431645EC}">
+                        <a14:shadowObscured xmlns:a14="http://schemas.microsoft.com/office/drawing/2010/main"/>
+                      </a:ext>
+                    </a:extLst>
+                  </pic:spPr>
+                </pic:pic>
+              </a:graphicData>
+            </a:graphic>
+            <wp14:sizeRelH relativeFrom="page">
+              <wp14:pctWidth>0</wp14:pctWidth>
+            </wp14:sizeRelH>
+            <wp14:sizeRelV relativeFrom="page">
+              <wp14:pctHeight>0</wp14:pctHeight>
+            </wp14:sizeRelV>
+          </wp:anchor>
+        </w:drawing>
+      </w:r>
+      <w:r>
+        <w:rPr>
+          <w:noProof/>
+        </w:rPr>
+        <w:drawing>
+          <wp:anchor distT="0" distB="0" distL="114300" distR="114300" simplePos="0" relativeHeight="251679744" behindDoc="0" locked="0" layoutInCell="1" allowOverlap="1" wp14:anchorId="00578632" wp14:editId="6BECB88C">
             <wp:simplePos x="0" y="0"/>
             <wp:positionH relativeFrom="column">
               <wp:posOffset>3296920</wp:posOffset>
@@ -768,7 +863,7 @@
                     </pic:cNvPicPr>
                   </pic:nvPicPr>
                   <pic:blipFill rotWithShape="1">
-                    <a:blip r:embed="rId8" cstate="print">
+                    <a:blip r:embed="rId9" cstate="print">
                       <a:extLst>
                         <a:ext uri="{28A0092B-C50C-407E-A947-70E740481C1C}">
                           <a14:useLocalDpi xmlns:a14="http://schemas.microsoft.com/office/drawing/2010/main" val="0"/>
@@ -865,7 +960,7 @@
           </mc:Choice>
           <mc:Fallback>
             <w:pict>
-              <v:line w14:anchorId="6541BAAD" id="Straight Connector 5" o:spid="_x0000_s1026" style="position:absolute;z-index:251671552;visibility:visible;mso-wrap-style:square;mso-wrap-distance-left:9pt;mso-wrap-distance-top:0;mso-wrap-distance-right:9pt;mso-wrap-distance-bottom:0;mso-position-horizontal:absolute;mso-position-horizontal-relative:text;mso-position-vertical:absolute;mso-position-vertical-relative:text" from="0,0" to="7in,0" o:gfxdata="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" strokecolor="#4472c4 [3204]" strokeweight=".5pt">
+              <v:line w14:anchorId="5A6B0B8F" id="Straight Connector 5" o:spid="_x0000_s1026" style="position:absolute;z-index:251671552;visibility:visible;mso-wrap-style:square;mso-wrap-distance-left:9pt;mso-wrap-distance-top:0;mso-wrap-distance-right:9pt;mso-wrap-distance-bottom:0;mso-position-horizontal:absolute;mso-position-horizontal-relative:text;mso-position-vertical:absolute;mso-position-vertical-relative:text" from="0,0" to="7in,0" o:gfxdata="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" strokecolor="#4472c4 [3204]" strokeweight=".5pt">
                 <v:stroke joinstyle="miter"/>
               </v:line>
             </w:pict>
@@ -876,6 +971,7 @@
     <w:p/>
     <w:p>
       <w:pPr>
+        <w:jc w:val="both"/>
         <w:rPr>
           <w:sz w:val="28"/>
           <w:u w:val="single"/>
@@ -898,6 +994,7 @@
     </w:p>
     <w:p>
       <w:pPr>
+        <w:jc w:val="both"/>
         <w:rPr>
           <w:rFonts w:asciiTheme="majorHAnsi" w:eastAsia="Times New Roman" w:hAnsiTheme="majorHAnsi" w:cstheme="majorHAnsi"/>
         </w:rPr>
@@ -929,39 +1026,130 @@
     </w:p>
     <w:p>
       <w:pPr>
-        <w:rPr>
-          <w:rFonts w:asciiTheme="majorHAnsi" w:eastAsia="Times New Roman" w:hAnsiTheme="majorHAnsi" w:cstheme="majorHAnsi"/>
-        </w:rPr>
-      </w:pPr>
-    </w:p>
-    <w:p>
-      <w:pPr>
-        <w:rPr>
-          <w:rFonts w:asciiTheme="majorHAnsi" w:eastAsia="Times New Roman" w:hAnsiTheme="majorHAnsi" w:cstheme="majorHAnsi"/>
-        </w:rPr>
-      </w:pPr>
-      <w:r>
-        <w:rPr>
-          <w:rFonts w:asciiTheme="majorHAnsi" w:eastAsia="Times New Roman" w:hAnsiTheme="majorHAnsi" w:cstheme="majorHAnsi"/>
-        </w:rPr>
-        <w:t>A new finding in this test was that Rayon provided different ways of parallelizing the same task. Different iterator movements were possible</w:t>
-      </w:r>
-      <w:r>
-        <w:rPr>
-          <w:rFonts w:asciiTheme="majorHAnsi" w:eastAsia="Times New Roman" w:hAnsiTheme="majorHAnsi" w:cstheme="majorHAnsi"/>
-        </w:rPr>
-        <w:t xml:space="preserve"> which were timed to see which performs the best. They all perform almost the same but one such iteration performs really well. </w:t>
-      </w:r>
-    </w:p>
-    <w:p>
-      <w:pPr>
-        <w:rPr>
-          <w:rFonts w:asciiTheme="majorHAnsi" w:eastAsia="Times New Roman" w:hAnsiTheme="majorHAnsi" w:cstheme="majorHAnsi"/>
-        </w:rPr>
-      </w:pPr>
-    </w:p>
-    <w:p>
-      <w:pPr>
+        <w:jc w:val="both"/>
+        <w:rPr>
+          <w:rFonts w:asciiTheme="majorHAnsi" w:eastAsia="Times New Roman" w:hAnsiTheme="majorHAnsi" w:cstheme="majorHAnsi"/>
+        </w:rPr>
+      </w:pPr>
+    </w:p>
+    <w:p>
+      <w:pPr>
+        <w:jc w:val="both"/>
+        <w:rPr>
+          <w:rFonts w:asciiTheme="majorHAnsi" w:eastAsia="Times New Roman" w:hAnsiTheme="majorHAnsi" w:cstheme="majorHAnsi"/>
+        </w:rPr>
+      </w:pPr>
+      <w:r>
+        <w:rPr>
+          <w:rFonts w:asciiTheme="majorHAnsi" w:eastAsia="Times New Roman" w:hAnsiTheme="majorHAnsi" w:cstheme="majorHAnsi"/>
+        </w:rPr>
+        <w:t xml:space="preserve">A new finding in this test was that Rayon provided different ways of parallelizing the same task. Different iterator movements </w:t>
+      </w:r>
+      <w:r>
+        <w:rPr>
+          <w:rFonts w:asciiTheme="majorHAnsi" w:eastAsia="Times New Roman" w:hAnsiTheme="majorHAnsi" w:cstheme="majorHAnsi"/>
+        </w:rPr>
+        <w:t xml:space="preserve">which </w:t>
+      </w:r>
+      <w:r>
+        <w:rPr>
+          <w:rFonts w:asciiTheme="majorHAnsi" w:eastAsia="Times New Roman" w:hAnsiTheme="majorHAnsi" w:cstheme="majorHAnsi"/>
+        </w:rPr>
+        <w:t>were possible</w:t>
+      </w:r>
+      <w:r>
+        <w:rPr>
+          <w:rFonts w:asciiTheme="majorHAnsi" w:eastAsia="Times New Roman" w:hAnsiTheme="majorHAnsi" w:cstheme="majorHAnsi"/>
+        </w:rPr>
+        <w:t xml:space="preserve"> </w:t>
+      </w:r>
+      <w:r>
+        <w:rPr>
+          <w:rFonts w:asciiTheme="majorHAnsi" w:eastAsia="Times New Roman" w:hAnsiTheme="majorHAnsi" w:cstheme="majorHAnsi"/>
+        </w:rPr>
+        <w:t>were timed to see which performs the best. They all perform</w:t>
+      </w:r>
+      <w:r>
+        <w:rPr>
+          <w:rFonts w:asciiTheme="majorHAnsi" w:eastAsia="Times New Roman" w:hAnsiTheme="majorHAnsi" w:cstheme="majorHAnsi"/>
+        </w:rPr>
+        <w:t>ed</w:t>
+      </w:r>
+      <w:r>
+        <w:rPr>
+          <w:rFonts w:asciiTheme="majorHAnsi" w:eastAsia="Times New Roman" w:hAnsiTheme="majorHAnsi" w:cstheme="majorHAnsi"/>
+        </w:rPr>
+        <w:t xml:space="preserve"> almost the same but one such iteration performs really well. </w:t>
+      </w:r>
+      <w:bookmarkStart w:id="0" w:name="_GoBack"/>
+      <w:bookmarkEnd w:id="0"/>
+    </w:p>
+    <w:p>
+      <w:pPr>
+        <w:jc w:val="both"/>
+        <w:rPr>
+          <w:rFonts w:asciiTheme="majorHAnsi" w:eastAsia="Times New Roman" w:hAnsiTheme="majorHAnsi" w:cstheme="majorHAnsi"/>
+        </w:rPr>
+      </w:pPr>
+      <w:r>
+        <w:rPr>
+          <w:rFonts w:asciiTheme="majorHAnsi" w:eastAsia="Times New Roman" w:hAnsiTheme="majorHAnsi" w:cstheme="majorHAnsi"/>
+        </w:rPr>
+        <w:t>Another finding is that Rayon has a good scaling over increasing number of threads</w:t>
+      </w:r>
+      <w:r>
+        <w:rPr>
+          <w:rFonts w:asciiTheme="majorHAnsi" w:eastAsia="Times New Roman" w:hAnsiTheme="majorHAnsi" w:cstheme="majorHAnsi"/>
+        </w:rPr>
+        <w:t xml:space="preserve">. You can see a dip in performance </w:t>
+      </w:r>
+      <w:r>
+        <w:rPr>
+          <w:rFonts w:asciiTheme="majorHAnsi" w:eastAsia="Times New Roman" w:hAnsiTheme="majorHAnsi" w:cstheme="majorHAnsi"/>
+        </w:rPr>
+        <w:t>beyond 8 threads in C++. This could be because of well usage of CPU and being compute bound at 8 threads, where hyperthreading doesn’t help. But Rayon on the other hand, has an evenly rising speed up.</w:t>
+      </w:r>
+    </w:p>
+    <w:p>
+      <w:pPr>
+        <w:jc w:val="both"/>
+        <w:rPr>
+          <w:rFonts w:asciiTheme="majorHAnsi" w:eastAsia="Times New Roman" w:hAnsiTheme="majorHAnsi" w:cstheme="majorHAnsi"/>
+        </w:rPr>
+      </w:pPr>
+    </w:p>
+    <w:p>
+      <w:pPr>
+        <w:jc w:val="both"/>
+        <w:rPr>
+          <w:rFonts w:asciiTheme="majorHAnsi" w:eastAsia="Times New Roman" w:hAnsiTheme="majorHAnsi" w:cstheme="majorHAnsi"/>
+        </w:rPr>
+      </w:pPr>
+      <w:r>
+        <w:rPr>
+          <w:rFonts w:asciiTheme="majorHAnsi" w:eastAsia="Times New Roman" w:hAnsiTheme="majorHAnsi" w:cstheme="majorHAnsi"/>
+        </w:rPr>
+        <w:t xml:space="preserve">In the last graph, we have plotted the difference between Rust and C++ timings as a percentage. A positive percentage means that rust is slower than C++ and negative means vice-versa. We can see that for 1024 sized matrix, Rayon performs slightly slower, but it performs better for a larger 2048 sized matrix. We need to understand the load balancing mechanisms for this. For 12 threads, Rayon performs incredibly better than C++, which means that it is eliminating some kind of false sharing.  </w:t>
+      </w:r>
+    </w:p>
+    <w:p>
+      <w:pPr>
+        <w:jc w:val="both"/>
+        <w:rPr>
+          <w:rFonts w:asciiTheme="majorHAnsi" w:eastAsia="Times New Roman" w:hAnsiTheme="majorHAnsi" w:cstheme="majorHAnsi"/>
+        </w:rPr>
+      </w:pPr>
+    </w:p>
+    <w:p>
+      <w:pPr>
+        <w:rPr>
+          <w:rFonts w:ascii="Times New Roman" w:eastAsia="Times New Roman" w:hAnsi="Times New Roman" w:cs="Times New Roman"/>
+        </w:rPr>
+      </w:pPr>
+    </w:p>
+    <w:p>
+      <w:pPr>
+        <w:jc w:val="both"/>
         <w:rPr>
           <w:rFonts w:asciiTheme="majorHAnsi" w:eastAsia="Times New Roman" w:hAnsiTheme="majorHAnsi" w:cstheme="majorHAnsi"/>
           <w:color w:val="000000"/>
@@ -969,12 +1157,6 @@
           <w:szCs w:val="32"/>
         </w:rPr>
       </w:pPr>
-      <w:r>
-        <w:rPr>
-          <w:rFonts w:asciiTheme="majorHAnsi" w:eastAsia="Times New Roman" w:hAnsiTheme="majorHAnsi" w:cstheme="majorHAnsi"/>
-        </w:rPr>
-        <w:t>Another finding is that Rayon has a good scaling over increasing number of threads</w:t>
-      </w:r>
       <w:r>
         <w:rPr>
           <w:rFonts w:asciiTheme="majorHAnsi" w:eastAsia="Times New Roman" w:hAnsiTheme="majorHAnsi" w:cstheme="majorHAnsi"/>
@@ -1185,114 +1367,13 @@
     </w:p>
     <w:p>
       <w:pPr>
-        <w:rPr>
-          <w:rFonts w:ascii="Times New Roman" w:eastAsia="Times New Roman" w:hAnsi="Times New Roman" w:cs="Times New Roman"/>
-        </w:rPr>
-      </w:pPr>
-    </w:p>
-    <w:p>
-      <w:pPr>
-        <w:rPr>
-          <w:rFonts w:asciiTheme="majorHAnsi" w:eastAsia="Times New Roman" w:hAnsiTheme="majorHAnsi" w:cstheme="majorHAnsi"/>
-          <w:bCs/>
-          <w:color w:val="000000"/>
-          <w:sz w:val="32"/>
-          <w:szCs w:val="32"/>
-          <w:u w:val="single"/>
-        </w:rPr>
-      </w:pPr>
-      <w:r>
-        <w:rPr>
-          <w:rFonts w:asciiTheme="majorHAnsi" w:eastAsia="Times New Roman" w:hAnsiTheme="majorHAnsi" w:cstheme="majorHAnsi"/>
-          <w:bCs/>
-          <w:color w:val="000000"/>
-          <w:sz w:val="32"/>
-          <w:szCs w:val="32"/>
-          <w:u w:val="single"/>
-        </w:rPr>
-        <w:t>Sorting Benchmark (Same data for Rust and C++):</w:t>
-      </w:r>
-    </w:p>
-    <w:p>
-      <w:pPr>
-        <w:rPr>
-          <w:rFonts w:asciiTheme="majorHAnsi" w:eastAsia="Times New Roman" w:hAnsiTheme="majorHAnsi" w:cstheme="majorHAnsi"/>
-          <w:bCs/>
-          <w:color w:val="000000"/>
-          <w:sz w:val="22"/>
-          <w:szCs w:val="22"/>
-        </w:rPr>
-      </w:pPr>
-      <w:r>
-        <w:rPr>
-          <w:rFonts w:asciiTheme="majorHAnsi" w:eastAsia="Times New Roman" w:hAnsiTheme="majorHAnsi" w:cstheme="majorHAnsi"/>
-          <w:bCs/>
-          <w:color w:val="000000"/>
-          <w:sz w:val="22"/>
-          <w:szCs w:val="22"/>
-        </w:rPr>
-        <w:t>We need to</w:t>
-      </w:r>
-      <w:r>
-        <w:rPr>
-          <w:rFonts w:asciiTheme="majorHAnsi" w:eastAsia="Times New Roman" w:hAnsiTheme="majorHAnsi" w:cstheme="majorHAnsi"/>
-          <w:bCs/>
-          <w:color w:val="000000"/>
-          <w:sz w:val="22"/>
-          <w:szCs w:val="22"/>
-        </w:rPr>
-        <w:t xml:space="preserve"> make sure that the </w:t>
-      </w:r>
-      <w:r>
-        <w:rPr>
-          <w:rFonts w:asciiTheme="majorHAnsi" w:eastAsia="Times New Roman" w:hAnsiTheme="majorHAnsi" w:cstheme="majorHAnsi"/>
-          <w:bCs/>
-          <w:color w:val="000000"/>
-          <w:sz w:val="22"/>
-          <w:szCs w:val="22"/>
-        </w:rPr>
-        <w:t xml:space="preserve">numbers generated are the same for both Rust and C++, so that it is a completely fair comparison </w:t>
-      </w:r>
-    </w:p>
-    <w:p>
-      <w:pPr>
-        <w:rPr>
-          <w:rFonts w:asciiTheme="majorHAnsi" w:eastAsia="Times New Roman" w:hAnsiTheme="majorHAnsi" w:cstheme="majorHAnsi"/>
-          <w:bCs/>
-          <w:color w:val="000000"/>
-          <w:sz w:val="22"/>
-          <w:szCs w:val="22"/>
-        </w:rPr>
-      </w:pPr>
-      <w:r>
-        <w:rPr>
-          <w:rFonts w:asciiTheme="majorHAnsi" w:eastAsia="Times New Roman" w:hAnsiTheme="majorHAnsi" w:cstheme="majorHAnsi"/>
-          <w:bCs/>
-          <w:color w:val="000000"/>
-          <w:sz w:val="22"/>
-          <w:szCs w:val="22"/>
-          <w:u w:val="single"/>
-        </w:rPr>
-        <w:t>Solution:</w:t>
-      </w:r>
-      <w:r>
-        <w:rPr>
-          <w:rFonts w:asciiTheme="majorHAnsi" w:eastAsia="Times New Roman" w:hAnsiTheme="majorHAnsi" w:cstheme="majorHAnsi"/>
-          <w:bCs/>
-          <w:color w:val="000000"/>
-          <w:sz w:val="22"/>
-          <w:szCs w:val="22"/>
-        </w:rPr>
-        <w:t xml:space="preserve"> We had </w:t>
-      </w:r>
-    </w:p>
-    <w:p>
-      <w:pPr>
-        <w:rPr>
-          <w:rFonts w:asciiTheme="majorHAnsi" w:eastAsia="Times New Roman" w:hAnsiTheme="majorHAnsi" w:cstheme="majorHAnsi"/>
-          <w:b/>
-          <w:sz w:val="32"/>
-          <w:szCs w:val="32"/>
+        <w:jc w:val="both"/>
+        <w:textAlignment w:val="baseline"/>
+        <w:rPr>
+          <w:rFonts w:asciiTheme="majorHAnsi" w:eastAsia="Times New Roman" w:hAnsiTheme="majorHAnsi" w:cstheme="majorHAnsi"/>
+          <w:color w:val="000000"/>
+          <w:sz w:val="22"/>
+          <w:szCs w:val="22"/>
         </w:rPr>
       </w:pPr>
     </w:p>
@@ -1685,8 +1766,6 @@
         </w:rPr>
         <w:t xml:space="preserve"> </w:t>
       </w:r>
-      <w:bookmarkStart w:id="0" w:name="_GoBack"/>
-      <w:bookmarkEnd w:id="0"/>
     </w:p>
     <w:p>
       <w:pPr>

</xml_diff>